<commit_message>
[HieuHT] - Use case: Commit order, update profile, check out use case.
</commit_message>
<xml_diff>
--- a/Users/HieuHT/Order Use Case.docx
+++ b/Users/HieuHT/Order Use Case.docx
@@ -80,14 +80,15 @@
       <w:r>
         <w:rPr>
           <w:rFonts w:ascii="Times New Roman" w:hAnsi="Times New Roman" w:cs="Times New Roman"/>
+          <w:b/>
           <w:noProof/>
           <w:lang w:eastAsia="en-US"/>
         </w:rPr>
         <w:drawing>
-          <wp:inline distT="0" distB="0" distL="0" distR="0" wp14:anchorId="772DE8E9" wp14:editId="374D31F3">
-            <wp:extent cx="4419600" cy="1447800"/>
-            <wp:effectExtent l="0" t="0" r="0" b="0"/>
-            <wp:docPr id="1" name="Picture 1" descr="C:\HIEU_DATA\2_Project\FindFitShoes\trunk\Users\HieuHT\Order Use Case.png"/>
+          <wp:inline distT="0" distB="0" distL="0" distR="0">
+            <wp:extent cx="4267200" cy="2072640"/>
+            <wp:effectExtent l="0" t="0" r="0" b="3810"/>
+            <wp:docPr id="8" name="Picture 8"/>
             <wp:cNvGraphicFramePr>
               <a:graphicFrameLocks xmlns:a="http://schemas.openxmlformats.org/drawingml/2006/main" noChangeAspect="1"/>
             </wp:cNvGraphicFramePr>
@@ -95,10 +96,8 @@
               <a:graphicData uri="http://schemas.openxmlformats.org/drawingml/2006/picture">
                 <pic:pic xmlns:pic="http://schemas.openxmlformats.org/drawingml/2006/picture">
                   <pic:nvPicPr>
-                    <pic:cNvPr id="0" name="Picture 1" descr="C:\HIEU_DATA\2_Project\FindFitShoes\trunk\Users\HieuHT\Order Use Case.png"/>
-                    <pic:cNvPicPr>
-                      <a:picLocks noChangeAspect="1" noChangeArrowheads="1"/>
-                    </pic:cNvPicPr>
+                    <pic:cNvPr id="0" name="MemberOrder.jpg"/>
+                    <pic:cNvPicPr/>
                   </pic:nvPicPr>
                   <pic:blipFill>
                     <a:blip r:embed="rId9">
@@ -108,23 +107,18 @@
                         </a:ext>
                       </a:extLst>
                     </a:blip>
-                    <a:srcRect/>
                     <a:stretch>
                       <a:fillRect/>
                     </a:stretch>
                   </pic:blipFill>
-                  <pic:spPr bwMode="auto">
+                  <pic:spPr>
                     <a:xfrm>
                       <a:off x="0" y="0"/>
-                      <a:ext cx="4419600" cy="1447800"/>
+                      <a:ext cx="4267200" cy="2072640"/>
                     </a:xfrm>
                     <a:prstGeom prst="rect">
                       <a:avLst/>
                     </a:prstGeom>
-                    <a:noFill/>
-                    <a:ln>
-                      <a:noFill/>
-                    </a:ln>
                   </pic:spPr>
                 </pic:pic>
               </a:graphicData>
@@ -681,7 +675,47 @@
                 <w:sz w:val="24"/>
                 <w:szCs w:val="24"/>
               </w:rPr>
-              <w:t xml:space="preserve"> product</w:t>
+              <w:t xml:space="preserve"> </w:t>
+            </w:r>
+            <w:r>
+              <w:rPr>
+                <w:rFonts w:ascii="Times New Roman" w:hAnsi="Times New Roman" w:cs="Times New Roman"/>
+                <w:sz w:val="24"/>
+                <w:szCs w:val="24"/>
+              </w:rPr>
+              <w:t xml:space="preserve">the parsed </w:t>
+            </w:r>
+            <w:r>
+              <w:rPr>
+                <w:rFonts w:ascii="Times New Roman" w:hAnsi="Times New Roman" w:cs="Times New Roman"/>
+                <w:sz w:val="24"/>
+                <w:szCs w:val="24"/>
+              </w:rPr>
+              <w:t>product</w:t>
+            </w:r>
+            <w:r>
+              <w:rPr>
+                <w:rFonts w:ascii="Times New Roman" w:hAnsi="Times New Roman" w:cs="Times New Roman"/>
+                <w:sz w:val="24"/>
+                <w:szCs w:val="24"/>
+              </w:rPr>
+              <w:t xml:space="preserve"> in original website </w:t>
+            </w:r>
+            <w:r>
+              <w:rPr>
+                <w:rFonts w:ascii="Times New Roman" w:hAnsi="Times New Roman" w:cs="Times New Roman"/>
+                <w:sz w:val="24"/>
+                <w:szCs w:val="24"/>
+              </w:rPr>
+              <w:t>through</w:t>
+            </w:r>
+            <w:r>
+              <w:rPr>
+                <w:rFonts w:ascii="Times New Roman" w:hAnsi="Times New Roman" w:cs="Times New Roman"/>
+                <w:sz w:val="24"/>
+                <w:szCs w:val="24"/>
+              </w:rPr>
+              <w:t xml:space="preserve"> our website</w:t>
             </w:r>
             <w:r>
               <w:rPr>
@@ -730,7 +764,23 @@
                 <w:sz w:val="24"/>
                 <w:szCs w:val="24"/>
               </w:rPr>
-              <w:t xml:space="preserve">New product will be </w:t>
+              <w:t>The s</w:t>
+            </w:r>
+            <w:r>
+              <w:rPr>
+                <w:rFonts w:ascii="Times New Roman" w:hAnsi="Times New Roman" w:cs="Times New Roman"/>
+                <w:sz w:val="24"/>
+                <w:szCs w:val="24"/>
+              </w:rPr>
+              <w:t>elected</w:t>
+            </w:r>
+            <w:r>
+              <w:rPr>
+                <w:rFonts w:ascii="Times New Roman" w:hAnsi="Times New Roman" w:cs="Times New Roman"/>
+                <w:sz w:val="24"/>
+                <w:szCs w:val="24"/>
+              </w:rPr>
+              <w:t xml:space="preserve"> product will be </w:t>
             </w:r>
             <w:r>
               <w:rPr>
@@ -788,7 +838,23 @@
                 <w:sz w:val="24"/>
                 <w:szCs w:val="24"/>
               </w:rPr>
-              <w:t>Member clicks on “Đặt hàng” button in product detail page.</w:t>
+              <w:t>Member clicks on “Đặt hàng” button in</w:t>
+            </w:r>
+            <w:r>
+              <w:rPr>
+                <w:rFonts w:ascii="Times New Roman" w:hAnsi="Times New Roman" w:cs="Times New Roman"/>
+                <w:sz w:val="24"/>
+                <w:szCs w:val="24"/>
+              </w:rPr>
+              <w:t xml:space="preserve"> the</w:t>
+            </w:r>
+            <w:r>
+              <w:rPr>
+                <w:rFonts w:ascii="Times New Roman" w:hAnsi="Times New Roman" w:cs="Times New Roman"/>
+                <w:sz w:val="24"/>
+                <w:szCs w:val="24"/>
+              </w:rPr>
+              <w:t xml:space="preserve"> product detail page.</w:t>
             </w:r>
           </w:p>
           <w:p>
@@ -851,25 +917,6 @@
           </w:p>
           <w:p>
             <w:pPr>
-              <w:rPr>
-                <w:rFonts w:ascii="Times New Roman" w:hAnsi="Times New Roman" w:cs="Times New Roman"/>
-                <w:b/>
-                <w:sz w:val="24"/>
-                <w:szCs w:val="24"/>
-              </w:rPr>
-            </w:pPr>
-            <w:r>
-              <w:rPr>
-                <w:rFonts w:ascii="Times New Roman" w:hAnsi="Times New Roman" w:cs="Times New Roman"/>
-                <w:b/>
-                <w:sz w:val="24"/>
-                <w:szCs w:val="24"/>
-              </w:rPr>
-              <w:t>Post Conditions:</w:t>
-            </w:r>
-          </w:p>
-          <w:p>
-            <w:pPr>
               <w:pStyle w:val="ListParagraph"/>
               <w:numPr>
                 <w:ilvl w:val="0"/>
@@ -877,50 +924,45 @@
               </w:numPr>
               <w:rPr>
                 <w:rFonts w:ascii="Times New Roman" w:hAnsi="Times New Roman" w:cs="Times New Roman"/>
-                <w:sz w:val="24"/>
-                <w:szCs w:val="24"/>
-              </w:rPr>
-            </w:pPr>
-            <w:r>
-              <w:rPr>
-                <w:rFonts w:ascii="Times New Roman" w:hAnsi="Times New Roman" w:cs="Times New Roman"/>
-                <w:b/>
-                <w:sz w:val="24"/>
-                <w:szCs w:val="24"/>
-              </w:rPr>
-              <w:t>Success</w:t>
-            </w:r>
-            <w:r>
-              <w:rPr>
-                <w:rFonts w:ascii="Times New Roman" w:hAnsi="Times New Roman" w:cs="Times New Roman"/>
-                <w:sz w:val="24"/>
-                <w:szCs w:val="24"/>
-              </w:rPr>
-              <w:t xml:space="preserve">: </w:t>
-            </w:r>
-            <w:r>
-              <w:rPr>
-                <w:rFonts w:ascii="Times New Roman" w:hAnsi="Times New Roman" w:cs="Times New Roman"/>
-                <w:sz w:val="24"/>
-                <w:szCs w:val="24"/>
-              </w:rPr>
-              <w:t>Ordered</w:t>
-            </w:r>
-            <w:r>
-              <w:rPr>
-                <w:rFonts w:ascii="Times New Roman" w:hAnsi="Times New Roman" w:cs="Times New Roman"/>
-                <w:sz w:val="24"/>
-                <w:szCs w:val="24"/>
-              </w:rPr>
-              <w:t xml:space="preserve"> product will be </w:t>
-            </w:r>
-            <w:r>
-              <w:rPr>
-                <w:rFonts w:ascii="Times New Roman" w:hAnsi="Times New Roman" w:cs="Times New Roman"/>
-                <w:sz w:val="24"/>
-                <w:szCs w:val="24"/>
-              </w:rPr>
-              <w:t>showed.</w:t>
+                <w:b/>
+                <w:sz w:val="24"/>
+                <w:szCs w:val="24"/>
+              </w:rPr>
+            </w:pPr>
+            <w:r>
+              <w:rPr>
+                <w:rFonts w:ascii="Times New Roman" w:hAnsi="Times New Roman" w:cs="Times New Roman"/>
+                <w:sz w:val="24"/>
+                <w:szCs w:val="24"/>
+              </w:rPr>
+              <w:t>The order function for the selected product is available</w:t>
+            </w:r>
+            <w:r>
+              <w:rPr>
+                <w:rFonts w:ascii="Times New Roman" w:hAnsi="Times New Roman" w:cs="Times New Roman"/>
+                <w:sz w:val="24"/>
+                <w:szCs w:val="24"/>
+              </w:rPr>
+              <w:t>.</w:t>
+            </w:r>
+          </w:p>
+          <w:p>
+            <w:pPr>
+              <w:rPr>
+                <w:rFonts w:ascii="Times New Roman" w:hAnsi="Times New Roman" w:cs="Times New Roman"/>
+                <w:b/>
+                <w:sz w:val="24"/>
+                <w:szCs w:val="24"/>
+              </w:rPr>
+            </w:pPr>
+            <w:r>
+              <w:rPr>
+                <w:rFonts w:ascii="Times New Roman" w:hAnsi="Times New Roman" w:cs="Times New Roman"/>
+                <w:b/>
+                <w:sz w:val="24"/>
+                <w:szCs w:val="24"/>
+              </w:rPr>
+              <w:t>Post Conditions:</w:t>
             </w:r>
           </w:p>
           <w:p>
@@ -943,6 +985,61 @@
                 <w:sz w:val="24"/>
                 <w:szCs w:val="24"/>
               </w:rPr>
+              <w:t>Success</w:t>
+            </w:r>
+            <w:r>
+              <w:rPr>
+                <w:rFonts w:ascii="Times New Roman" w:hAnsi="Times New Roman" w:cs="Times New Roman"/>
+                <w:sz w:val="24"/>
+                <w:szCs w:val="24"/>
+              </w:rPr>
+              <w:t xml:space="preserve">: </w:t>
+            </w:r>
+            <w:r>
+              <w:rPr>
+                <w:rFonts w:ascii="Times New Roman" w:hAnsi="Times New Roman" w:cs="Times New Roman"/>
+                <w:sz w:val="24"/>
+                <w:szCs w:val="24"/>
+              </w:rPr>
+              <w:t>The selected product will be ordered in the original website</w:t>
+            </w:r>
+            <w:r>
+              <w:rPr>
+                <w:rFonts w:ascii="Times New Roman" w:hAnsi="Times New Roman" w:cs="Times New Roman"/>
+                <w:sz w:val="24"/>
+                <w:szCs w:val="24"/>
+              </w:rPr>
+              <w:t xml:space="preserve"> through our website</w:t>
+            </w:r>
+            <w:r>
+              <w:rPr>
+                <w:rFonts w:ascii="Times New Roman" w:hAnsi="Times New Roman" w:cs="Times New Roman"/>
+                <w:sz w:val="24"/>
+                <w:szCs w:val="24"/>
+              </w:rPr>
+              <w:t>.</w:t>
+            </w:r>
+          </w:p>
+          <w:p>
+            <w:pPr>
+              <w:pStyle w:val="ListParagraph"/>
+              <w:numPr>
+                <w:ilvl w:val="0"/>
+                <w:numId w:val="15"/>
+              </w:numPr>
+              <w:rPr>
+                <w:rFonts w:ascii="Times New Roman" w:hAnsi="Times New Roman" w:cs="Times New Roman"/>
+                <w:sz w:val="24"/>
+                <w:szCs w:val="24"/>
+              </w:rPr>
+            </w:pPr>
+            <w:r>
+              <w:rPr>
+                <w:rFonts w:ascii="Times New Roman" w:hAnsi="Times New Roman" w:cs="Times New Roman"/>
+                <w:b/>
+                <w:sz w:val="24"/>
+                <w:szCs w:val="24"/>
+              </w:rPr>
               <w:t>Fail:</w:t>
             </w:r>
             <w:r>
@@ -959,7 +1056,39 @@
                 <w:sz w:val="24"/>
                 <w:szCs w:val="24"/>
               </w:rPr>
-              <w:t>Show error message.</w:t>
+              <w:t>Show error message</w:t>
+            </w:r>
+            <w:r>
+              <w:rPr>
+                <w:rFonts w:ascii="Times New Roman" w:hAnsi="Times New Roman" w:cs="Times New Roman"/>
+                <w:sz w:val="24"/>
+                <w:szCs w:val="24"/>
+              </w:rPr>
+              <w:t xml:space="preserve"> if </w:t>
+            </w:r>
+            <w:r>
+              <w:rPr>
+                <w:rFonts w:ascii="Times New Roman" w:hAnsi="Times New Roman" w:cs="Times New Roman"/>
+                <w:sz w:val="24"/>
+                <w:szCs w:val="24"/>
+              </w:rPr>
+              <w:t xml:space="preserve">the product </w:t>
+            </w:r>
+            <w:r>
+              <w:rPr>
+                <w:rFonts w:ascii="Times New Roman" w:hAnsi="Times New Roman" w:cs="Times New Roman"/>
+                <w:sz w:val="24"/>
+                <w:szCs w:val="24"/>
+              </w:rPr>
+              <w:t>cannot order</w:t>
+            </w:r>
+            <w:r>
+              <w:rPr>
+                <w:rFonts w:ascii="Times New Roman" w:hAnsi="Times New Roman" w:cs="Times New Roman"/>
+                <w:sz w:val="24"/>
+                <w:szCs w:val="24"/>
+              </w:rPr>
+              <w:t>.</w:t>
             </w:r>
           </w:p>
           <w:p>
@@ -1150,6 +1279,222 @@
                   <w:bookmarkEnd w:id="0"/>
                   <w:bookmarkEnd w:id="1"/>
                 </w:p>
+                <w:p>
+                  <w:pPr>
+                    <w:rPr>
+                      <w:rFonts w:ascii="Times New Roman" w:hAnsi="Times New Roman" w:cs="Times New Roman"/>
+                      <w:sz w:val="24"/>
+                      <w:szCs w:val="24"/>
+                    </w:rPr>
+                  </w:pPr>
+                </w:p>
+                <w:p>
+                  <w:pPr>
+                    <w:rPr>
+                      <w:rFonts w:ascii="Times New Roman" w:hAnsi="Times New Roman" w:cs="Times New Roman"/>
+                      <w:sz w:val="24"/>
+                      <w:szCs w:val="24"/>
+                    </w:rPr>
+                  </w:pPr>
+                </w:p>
+                <w:p>
+                  <w:pPr>
+                    <w:rPr>
+                      <w:rFonts w:ascii="Times New Roman" w:hAnsi="Times New Roman" w:cs="Times New Roman"/>
+                      <w:sz w:val="24"/>
+                      <w:szCs w:val="24"/>
+                    </w:rPr>
+                  </w:pPr>
+                </w:p>
+                <w:p>
+                  <w:pPr>
+                    <w:rPr>
+                      <w:rFonts w:ascii="Times New Roman" w:hAnsi="Times New Roman" w:cs="Times New Roman"/>
+                      <w:sz w:val="24"/>
+                      <w:szCs w:val="24"/>
+                    </w:rPr>
+                  </w:pPr>
+                </w:p>
+                <w:p>
+                  <w:pPr>
+                    <w:rPr>
+                      <w:rFonts w:ascii="Times New Roman" w:hAnsi="Times New Roman" w:cs="Times New Roman"/>
+                      <w:sz w:val="24"/>
+                      <w:szCs w:val="24"/>
+                    </w:rPr>
+                  </w:pPr>
+                </w:p>
+                <w:p>
+                  <w:pPr>
+                    <w:rPr>
+                      <w:rFonts w:ascii="Times New Roman" w:hAnsi="Times New Roman" w:cs="Times New Roman"/>
+                      <w:sz w:val="24"/>
+                      <w:szCs w:val="24"/>
+                    </w:rPr>
+                  </w:pPr>
+                </w:p>
+                <w:p>
+                  <w:pPr>
+                    <w:rPr>
+                      <w:rFonts w:ascii="Times New Roman" w:hAnsi="Times New Roman" w:cs="Times New Roman"/>
+                      <w:sz w:val="24"/>
+                      <w:szCs w:val="24"/>
+                    </w:rPr>
+                  </w:pPr>
+                </w:p>
+                <w:p>
+                  <w:pPr>
+                    <w:rPr>
+                      <w:rFonts w:ascii="Times New Roman" w:hAnsi="Times New Roman" w:cs="Times New Roman"/>
+                      <w:sz w:val="24"/>
+                      <w:szCs w:val="24"/>
+                    </w:rPr>
+                  </w:pPr>
+                </w:p>
+                <w:p>
+                  <w:pPr>
+                    <w:rPr>
+                      <w:rFonts w:ascii="Times New Roman" w:hAnsi="Times New Roman" w:cs="Times New Roman"/>
+                      <w:sz w:val="24"/>
+                      <w:szCs w:val="24"/>
+                    </w:rPr>
+                  </w:pPr>
+                </w:p>
+                <w:p>
+                  <w:pPr>
+                    <w:rPr>
+                      <w:rFonts w:ascii="Times New Roman" w:hAnsi="Times New Roman" w:cs="Times New Roman"/>
+                      <w:sz w:val="24"/>
+                      <w:szCs w:val="24"/>
+                    </w:rPr>
+                  </w:pPr>
+                </w:p>
+                <w:p>
+                  <w:pPr>
+                    <w:rPr>
+                      <w:rFonts w:ascii="Times New Roman" w:hAnsi="Times New Roman" w:cs="Times New Roman"/>
+                      <w:sz w:val="24"/>
+                      <w:szCs w:val="24"/>
+                    </w:rPr>
+                  </w:pPr>
+                </w:p>
+                <w:p>
+                  <w:pPr>
+                    <w:rPr>
+                      <w:rFonts w:ascii="Times New Roman" w:hAnsi="Times New Roman" w:cs="Times New Roman"/>
+                      <w:sz w:val="24"/>
+                      <w:szCs w:val="24"/>
+                    </w:rPr>
+                  </w:pPr>
+                </w:p>
+                <w:p>
+                  <w:pPr>
+                    <w:rPr>
+                      <w:rFonts w:ascii="Times New Roman" w:hAnsi="Times New Roman" w:cs="Times New Roman"/>
+                      <w:sz w:val="24"/>
+                      <w:szCs w:val="24"/>
+                    </w:rPr>
+                  </w:pPr>
+                </w:p>
+                <w:p>
+                  <w:pPr>
+                    <w:rPr>
+                      <w:rFonts w:ascii="Times New Roman" w:hAnsi="Times New Roman" w:cs="Times New Roman"/>
+                      <w:sz w:val="24"/>
+                      <w:szCs w:val="24"/>
+                    </w:rPr>
+                  </w:pPr>
+                </w:p>
+                <w:p>
+                  <w:pPr>
+                    <w:rPr>
+                      <w:rFonts w:ascii="Times New Roman" w:hAnsi="Times New Roman" w:cs="Times New Roman"/>
+                      <w:sz w:val="24"/>
+                      <w:szCs w:val="24"/>
+                    </w:rPr>
+                  </w:pPr>
+                </w:p>
+                <w:p>
+                  <w:pPr>
+                    <w:rPr>
+                      <w:rFonts w:ascii="Times New Roman" w:hAnsi="Times New Roman" w:cs="Times New Roman"/>
+                      <w:sz w:val="24"/>
+                      <w:szCs w:val="24"/>
+                    </w:rPr>
+                  </w:pPr>
+                </w:p>
+                <w:p>
+                  <w:pPr>
+                    <w:rPr>
+                      <w:rFonts w:ascii="Times New Roman" w:hAnsi="Times New Roman" w:cs="Times New Roman"/>
+                      <w:sz w:val="24"/>
+                      <w:szCs w:val="24"/>
+                    </w:rPr>
+                  </w:pPr>
+                </w:p>
+                <w:p>
+                  <w:pPr>
+                    <w:rPr>
+                      <w:rFonts w:ascii="Times New Roman" w:hAnsi="Times New Roman" w:cs="Times New Roman"/>
+                      <w:sz w:val="24"/>
+                      <w:szCs w:val="24"/>
+                    </w:rPr>
+                  </w:pPr>
+                </w:p>
+                <w:p>
+                  <w:pPr>
+                    <w:rPr>
+                      <w:rFonts w:ascii="Times New Roman" w:hAnsi="Times New Roman" w:cs="Times New Roman"/>
+                      <w:sz w:val="24"/>
+                      <w:szCs w:val="24"/>
+                    </w:rPr>
+                  </w:pPr>
+                </w:p>
+                <w:p>
+                  <w:pPr>
+                    <w:rPr>
+                      <w:rFonts w:ascii="Times New Roman" w:hAnsi="Times New Roman" w:cs="Times New Roman"/>
+                      <w:sz w:val="24"/>
+                      <w:szCs w:val="24"/>
+                    </w:rPr>
+                  </w:pPr>
+                </w:p>
+                <w:p>
+                  <w:pPr>
+                    <w:rPr>
+                      <w:rFonts w:ascii="Times New Roman" w:hAnsi="Times New Roman" w:cs="Times New Roman"/>
+                      <w:sz w:val="24"/>
+                      <w:szCs w:val="24"/>
+                    </w:rPr>
+                  </w:pPr>
+                </w:p>
+                <w:p>
+                  <w:pPr>
+                    <w:rPr>
+                      <w:rFonts w:ascii="Times New Roman" w:hAnsi="Times New Roman" w:cs="Times New Roman"/>
+                      <w:sz w:val="24"/>
+                      <w:szCs w:val="24"/>
+                    </w:rPr>
+                  </w:pPr>
+                </w:p>
+                <w:p>
+                  <w:pPr>
+                    <w:rPr>
+                      <w:rFonts w:ascii="Times New Roman" w:hAnsi="Times New Roman" w:cs="Times New Roman"/>
+                      <w:sz w:val="24"/>
+                      <w:szCs w:val="24"/>
+                    </w:rPr>
+                  </w:pPr>
+                </w:p>
+                <w:p>
+                  <w:pPr>
+                    <w:rPr>
+                      <w:rFonts w:ascii="Times New Roman" w:hAnsi="Times New Roman" w:cs="Times New Roman"/>
+                      <w:sz w:val="24"/>
+                      <w:szCs w:val="24"/>
+                    </w:rPr>
+                  </w:pPr>
+                </w:p>
               </w:tc>
               <w:tc>
                 <w:tcPr>
@@ -1166,6 +1511,169 @@
                 </w:p>
                 <w:p>
                   <w:pPr>
+                    <w:pStyle w:val="ListParagraph"/>
+                    <w:numPr>
+                      <w:ilvl w:val="0"/>
+                      <w:numId w:val="15"/>
+                    </w:numPr>
+                    <w:ind w:left="457" w:hanging="270"/>
+                    <w:rPr>
+                      <w:rFonts w:ascii="Times New Roman" w:hAnsi="Times New Roman" w:cs="Times New Roman"/>
+                      <w:sz w:val="24"/>
+                      <w:szCs w:val="24"/>
+                    </w:rPr>
+                  </w:pPr>
+                  <w:r>
+                    <w:rPr>
+                      <w:rFonts w:ascii="Times New Roman" w:hAnsi="Times New Roman" w:cs="Times New Roman"/>
+                      <w:sz w:val="24"/>
+                      <w:szCs w:val="24"/>
+                    </w:rPr>
+                    <w:t>Check session time out.</w:t>
+                  </w:r>
+                  <w:r>
+                    <w:rPr>
+                      <w:rFonts w:ascii="Times New Roman" w:hAnsi="Times New Roman" w:cs="Times New Roman"/>
+                      <w:sz w:val="24"/>
+                      <w:szCs w:val="24"/>
+                    </w:rPr>
+                    <w:t xml:space="preserve"> </w:t>
+                  </w:r>
+                  <w:r>
+                    <w:rPr>
+                      <w:rFonts w:ascii="Times New Roman" w:hAnsi="Times New Roman" w:cs="Times New Roman"/>
+                      <w:sz w:val="24"/>
+                      <w:szCs w:val="24"/>
+                    </w:rPr>
+                    <w:t>[</w:t>
+                  </w:r>
+                  <w:r>
+                    <w:rPr>
+                      <w:rFonts w:ascii="Times New Roman" w:hAnsi="Times New Roman" w:cs="Times New Roman"/>
+                      <w:sz w:val="24"/>
+                      <w:szCs w:val="24"/>
+                    </w:rPr>
+                    <w:t>Alternative</w:t>
+                  </w:r>
+                  <w:r>
+                    <w:rPr>
+                      <w:rFonts w:ascii="Times New Roman" w:hAnsi="Times New Roman" w:cs="Times New Roman"/>
+                      <w:sz w:val="24"/>
+                      <w:szCs w:val="24"/>
+                    </w:rPr>
+                    <w:t xml:space="preserve"> </w:t>
+                  </w:r>
+                  <w:r>
+                    <w:rPr>
+                      <w:rFonts w:ascii="Times New Roman" w:hAnsi="Times New Roman" w:cs="Times New Roman"/>
+                      <w:sz w:val="24"/>
+                      <w:szCs w:val="24"/>
+                    </w:rPr>
+                    <w:t>1</w:t>
+                  </w:r>
+                  <w:r>
+                    <w:rPr>
+                      <w:rFonts w:ascii="Times New Roman" w:hAnsi="Times New Roman" w:cs="Times New Roman"/>
+                      <w:sz w:val="24"/>
+                      <w:szCs w:val="24"/>
+                    </w:rPr>
+                    <w:t>]</w:t>
+                  </w:r>
+                </w:p>
+                <w:p>
+                  <w:pPr>
+                    <w:pStyle w:val="ListParagraph"/>
+                    <w:numPr>
+                      <w:ilvl w:val="0"/>
+                      <w:numId w:val="15"/>
+                    </w:numPr>
+                    <w:ind w:left="457" w:hanging="270"/>
+                    <w:rPr>
+                      <w:rFonts w:ascii="Times New Roman" w:hAnsi="Times New Roman" w:cs="Times New Roman"/>
+                      <w:sz w:val="24"/>
+                      <w:szCs w:val="24"/>
+                    </w:rPr>
+                  </w:pPr>
+                  <w:r>
+                    <w:rPr>
+                      <w:rFonts w:ascii="Times New Roman" w:hAnsi="Times New Roman" w:cs="Times New Roman"/>
+                      <w:sz w:val="24"/>
+                      <w:szCs w:val="24"/>
+                    </w:rPr>
+                    <w:t>System will re</w:t>
+                  </w:r>
+                  <w:r>
+                    <w:rPr>
+                      <w:rFonts w:ascii="Times New Roman" w:hAnsi="Times New Roman" w:cs="Times New Roman"/>
+                      <w:sz w:val="24"/>
+                      <w:szCs w:val="24"/>
+                    </w:rPr>
+                    <w:t xml:space="preserve">quest the selected product to order in the original website. [Exception </w:t>
+                  </w:r>
+                  <w:r>
+                    <w:rPr>
+                      <w:rFonts w:ascii="Times New Roman" w:hAnsi="Times New Roman" w:cs="Times New Roman"/>
+                      <w:sz w:val="24"/>
+                      <w:szCs w:val="24"/>
+                    </w:rPr>
+                    <w:t>1</w:t>
+                  </w:r>
+                  <w:r>
+                    <w:rPr>
+                      <w:rFonts w:ascii="Times New Roman" w:hAnsi="Times New Roman" w:cs="Times New Roman"/>
+                      <w:sz w:val="24"/>
+                      <w:szCs w:val="24"/>
+                    </w:rPr>
+                    <w:t>]</w:t>
+                  </w:r>
+                </w:p>
+                <w:p>
+                  <w:pPr>
+                    <w:pStyle w:val="ListParagraph"/>
+                    <w:numPr>
+                      <w:ilvl w:val="0"/>
+                      <w:numId w:val="15"/>
+                    </w:numPr>
+                    <w:ind w:left="457" w:hanging="270"/>
+                    <w:rPr>
+                      <w:rFonts w:ascii="Times New Roman" w:hAnsi="Times New Roman" w:cs="Times New Roman"/>
+                      <w:sz w:val="24"/>
+                      <w:szCs w:val="24"/>
+                    </w:rPr>
+                  </w:pPr>
+                  <w:r>
+                    <w:rPr>
+                      <w:rFonts w:ascii="Times New Roman" w:hAnsi="Times New Roman" w:cs="Times New Roman"/>
+                      <w:sz w:val="24"/>
+                      <w:szCs w:val="24"/>
+                    </w:rPr>
+                    <w:t xml:space="preserve">Checking user’s checkout profile that is existed. [Alternative </w:t>
+                  </w:r>
+                  <w:r>
+                    <w:rPr>
+                      <w:rFonts w:ascii="Times New Roman" w:hAnsi="Times New Roman" w:cs="Times New Roman"/>
+                      <w:sz w:val="24"/>
+                      <w:szCs w:val="24"/>
+                    </w:rPr>
+                    <w:t>2</w:t>
+                  </w:r>
+                  <w:r>
+                    <w:rPr>
+                      <w:rFonts w:ascii="Times New Roman" w:hAnsi="Times New Roman" w:cs="Times New Roman"/>
+                      <w:sz w:val="24"/>
+                      <w:szCs w:val="24"/>
+                    </w:rPr>
+                    <w:t>]</w:t>
+                  </w:r>
+                </w:p>
+                <w:p>
+                  <w:pPr>
+                    <w:pStyle w:val="ListParagraph"/>
+                    <w:numPr>
+                      <w:ilvl w:val="0"/>
+                      <w:numId w:val="15"/>
+                    </w:numPr>
+                    <w:ind w:left="457" w:hanging="270"/>
                     <w:rPr>
                       <w:rFonts w:ascii="Times New Roman" w:hAnsi="Times New Roman" w:cs="Times New Roman"/>
                       <w:sz w:val="24"/>
@@ -1382,7 +1890,6 @@
                       <w:sz w:val="24"/>
                       <w:szCs w:val="24"/>
                     </w:rPr>
-                    <w:lastRenderedPageBreak/>
                     <w:t xml:space="preserve">+ </w:t>
                   </w:r>
                   <w:r>
@@ -1687,6 +2194,7 @@
                       <w:ilvl w:val="0"/>
                       <w:numId w:val="16"/>
                     </w:numPr>
+                    <w:ind w:hanging="353"/>
                     <w:rPr>
                       <w:rFonts w:ascii="Times New Roman" w:hAnsi="Times New Roman" w:cs="Times New Roman"/>
                       <w:sz w:val="24"/>
@@ -1725,6 +2233,7 @@
                       <w:ilvl w:val="0"/>
                       <w:numId w:val="16"/>
                     </w:numPr>
+                    <w:ind w:hanging="353"/>
                     <w:rPr>
                       <w:rFonts w:ascii="Times New Roman" w:hAnsi="Times New Roman" w:cs="Times New Roman"/>
                       <w:sz w:val="24"/>
@@ -1747,6 +2256,7 @@
                       <w:ilvl w:val="0"/>
                       <w:numId w:val="16"/>
                     </w:numPr>
+                    <w:ind w:hanging="353"/>
                     <w:rPr>
                       <w:rFonts w:ascii="Times New Roman" w:hAnsi="Times New Roman" w:cs="Times New Roman"/>
                       <w:sz w:val="24"/>
@@ -1972,6 +2482,75 @@
                 </w:p>
               </w:tc>
             </w:tr>
+            <w:tr>
+              <w:tc>
+                <w:tcPr>
+                  <w:tcW w:w="690" w:type="dxa"/>
+                </w:tcPr>
+                <w:p>
+                  <w:pPr>
+                    <w:jc w:val="center"/>
+                    <w:rPr>
+                      <w:rFonts w:ascii="Times New Roman" w:hAnsi="Times New Roman" w:cs="Times New Roman"/>
+                      <w:sz w:val="24"/>
+                      <w:szCs w:val="24"/>
+                    </w:rPr>
+                  </w:pPr>
+                  <w:r>
+                    <w:rPr>
+                      <w:rFonts w:ascii="Times New Roman" w:hAnsi="Times New Roman" w:cs="Times New Roman"/>
+                      <w:sz w:val="24"/>
+                      <w:szCs w:val="24"/>
+                    </w:rPr>
+                    <w:t>2</w:t>
+                  </w:r>
+                </w:p>
+              </w:tc>
+              <w:tc>
+                <w:tcPr>
+                  <w:tcW w:w="3780" w:type="dxa"/>
+                </w:tcPr>
+                <w:p>
+                  <w:pPr>
+                    <w:rPr>
+                      <w:rFonts w:ascii="Times New Roman" w:hAnsi="Times New Roman" w:cs="Times New Roman"/>
+                      <w:sz w:val="24"/>
+                      <w:szCs w:val="24"/>
+                    </w:rPr>
+                  </w:pPr>
+                  <w:r>
+                    <w:rPr>
+                      <w:rFonts w:ascii="Times New Roman" w:hAnsi="Times New Roman" w:cs="Times New Roman"/>
+                      <w:sz w:val="24"/>
+                      <w:szCs w:val="24"/>
+                    </w:rPr>
+                    <w:t>User do not have checkout profile</w:t>
+                  </w:r>
+                </w:p>
+              </w:tc>
+              <w:tc>
+                <w:tcPr>
+                  <w:tcW w:w="4213" w:type="dxa"/>
+                </w:tcPr>
+                <w:p>
+                  <w:pPr>
+                    <w:rPr>
+                      <w:rFonts w:ascii="Times New Roman" w:hAnsi="Times New Roman" w:cs="Times New Roman"/>
+                      <w:sz w:val="24"/>
+                      <w:szCs w:val="24"/>
+                    </w:rPr>
+                  </w:pPr>
+                  <w:r>
+                    <w:rPr>
+                      <w:rFonts w:ascii="Times New Roman" w:hAnsi="Times New Roman" w:cs="Times New Roman"/>
+                      <w:sz w:val="24"/>
+                      <w:szCs w:val="24"/>
+                    </w:rPr>
+                    <w:t>Navigate to “Cập nhật thông tin” to user creates their checkout profile.</w:t>
+                  </w:r>
+                </w:p>
+              </w:tc>
+            </w:tr>
           </w:tbl>
           <w:p>
             <w:pPr>
@@ -2128,7 +2707,23 @@
                       <w:sz w:val="24"/>
                       <w:szCs w:val="24"/>
                     </w:rPr>
-                    <w:t>Cannot request to order in the original website.</w:t>
+                    <w:t>Cannot request to order</w:t>
+                  </w:r>
+                  <w:r>
+                    <w:rPr>
+                      <w:rFonts w:ascii="Times New Roman" w:hAnsi="Times New Roman" w:cs="Times New Roman"/>
+                      <w:sz w:val="24"/>
+                      <w:szCs w:val="24"/>
+                    </w:rPr>
+                    <w:t xml:space="preserve"> the selected product</w:t>
+                  </w:r>
+                  <w:r>
+                    <w:rPr>
+                      <w:rFonts w:ascii="Times New Roman" w:hAnsi="Times New Roman" w:cs="Times New Roman"/>
+                      <w:sz w:val="24"/>
+                      <w:szCs w:val="24"/>
+                    </w:rPr>
+                    <w:t xml:space="preserve"> in the original website.</w:t>
                   </w:r>
                 </w:p>
               </w:tc>
@@ -2255,79 +2850,7 @@
                 <w:sz w:val="24"/>
                 <w:szCs w:val="24"/>
               </w:rPr>
-              <w:t>User</w:t>
-            </w:r>
-            <w:r>
-              <w:rPr>
-                <w:rFonts w:ascii="Times New Roman" w:hAnsi="Times New Roman" w:cs="Times New Roman"/>
-                <w:sz w:val="24"/>
-                <w:szCs w:val="24"/>
-              </w:rPr>
-              <w:t xml:space="preserve"> clicks</w:t>
-            </w:r>
-            <w:r>
-              <w:rPr>
-                <w:rFonts w:ascii="Times New Roman" w:hAnsi="Times New Roman" w:cs="Times New Roman"/>
-                <w:sz w:val="24"/>
-                <w:szCs w:val="24"/>
-              </w:rPr>
-              <w:t xml:space="preserve"> </w:t>
-            </w:r>
-            <w:r>
-              <w:rPr>
-                <w:rFonts w:ascii="Times New Roman" w:hAnsi="Times New Roman" w:cs="Times New Roman"/>
-                <w:sz w:val="24"/>
-                <w:szCs w:val="24"/>
-              </w:rPr>
-              <w:t xml:space="preserve">on </w:t>
-            </w:r>
-            <w:r>
-              <w:rPr>
-                <w:rFonts w:ascii="Times New Roman" w:hAnsi="Times New Roman" w:cs="Times New Roman"/>
-                <w:sz w:val="24"/>
-                <w:szCs w:val="24"/>
-              </w:rPr>
-              <w:t>“</w:t>
-            </w:r>
-            <w:r>
-              <w:rPr>
-                <w:rFonts w:ascii="Times New Roman" w:hAnsi="Times New Roman" w:cs="Times New Roman"/>
-                <w:sz w:val="24"/>
-                <w:szCs w:val="24"/>
-              </w:rPr>
-              <w:t>Đặt hàng</w:t>
-            </w:r>
-            <w:r>
-              <w:rPr>
-                <w:rFonts w:ascii="Times New Roman" w:hAnsi="Times New Roman" w:cs="Times New Roman"/>
-                <w:sz w:val="24"/>
-                <w:szCs w:val="24"/>
-              </w:rPr>
-              <w:t>”</w:t>
-            </w:r>
-            <w:r>
-              <w:rPr>
-                <w:rFonts w:ascii="Times New Roman" w:hAnsi="Times New Roman" w:cs="Times New Roman"/>
-                <w:sz w:val="24"/>
-                <w:szCs w:val="24"/>
-              </w:rPr>
-              <w:t xml:space="preserve"> button</w:t>
-            </w:r>
-            <w:r>
-              <w:rPr>
-                <w:rFonts w:ascii="Times New Roman" w:hAnsi="Times New Roman" w:cs="Times New Roman"/>
-                <w:sz w:val="24"/>
-                <w:szCs w:val="24"/>
-              </w:rPr>
-              <w:t xml:space="preserve"> on the product detail page</w:t>
-            </w:r>
-            <w:r>
-              <w:rPr>
-                <w:rFonts w:ascii="Times New Roman" w:hAnsi="Times New Roman" w:cs="Times New Roman"/>
-                <w:sz w:val="24"/>
-                <w:szCs w:val="24"/>
-              </w:rPr>
-              <w:t>.</w:t>
+              <w:t>The selected product must be available for order function. Unless, user will be navigated to the detail page in the original website.</w:t>
             </w:r>
           </w:p>
           <w:p>
@@ -2349,149 +2872,12 @@
                 <w:sz w:val="24"/>
                 <w:szCs w:val="24"/>
               </w:rPr>
-              <w:t>S</w:t>
-            </w:r>
-            <w:r>
-              <w:rPr>
-                <w:rFonts w:ascii="Times New Roman" w:hAnsi="Times New Roman" w:cs="Times New Roman"/>
-                <w:sz w:val="24"/>
-                <w:szCs w:val="24"/>
-              </w:rPr>
-              <w:t>ystem wil</w:t>
-            </w:r>
-            <w:r>
-              <w:rPr>
-                <w:rFonts w:ascii="Times New Roman" w:hAnsi="Times New Roman" w:cs="Times New Roman"/>
-                <w:sz w:val="24"/>
-                <w:szCs w:val="24"/>
-              </w:rPr>
-              <w:t xml:space="preserve">l </w:t>
-            </w:r>
-            <w:r>
-              <w:rPr>
-                <w:rFonts w:ascii="Times New Roman" w:hAnsi="Times New Roman" w:cs="Times New Roman"/>
-                <w:sz w:val="24"/>
-                <w:szCs w:val="24"/>
-              </w:rPr>
-              <w:t>send request to origin</w:t>
-            </w:r>
-            <w:r>
-              <w:rPr>
-                <w:rFonts w:ascii="Times New Roman" w:hAnsi="Times New Roman" w:cs="Times New Roman"/>
-                <w:sz w:val="24"/>
-                <w:szCs w:val="24"/>
-              </w:rPr>
-              <w:t>al</w:t>
-            </w:r>
-            <w:r>
-              <w:rPr>
-                <w:rFonts w:ascii="Times New Roman" w:hAnsi="Times New Roman" w:cs="Times New Roman"/>
-                <w:sz w:val="24"/>
-                <w:szCs w:val="24"/>
-              </w:rPr>
-              <w:t xml:space="preserve"> website to place order</w:t>
-            </w:r>
-            <w:r>
-              <w:rPr>
-                <w:rFonts w:ascii="Times New Roman" w:hAnsi="Times New Roman" w:cs="Times New Roman"/>
-                <w:sz w:val="24"/>
-                <w:szCs w:val="24"/>
-              </w:rPr>
-              <w:t xml:space="preserve"> the product that user is desired</w:t>
-            </w:r>
-            <w:r>
-              <w:rPr>
-                <w:rFonts w:ascii="Times New Roman" w:hAnsi="Times New Roman" w:cs="Times New Roman"/>
-                <w:sz w:val="24"/>
-                <w:szCs w:val="24"/>
-              </w:rPr>
-              <w:t>.</w:t>
+              <w:t>User can only order a product at the same time.</w:t>
             </w:r>
           </w:p>
         </w:tc>
       </w:tr>
     </w:tbl>
-    <w:p>
-      <w:pPr>
-        <w:rPr>
-          <w:rFonts w:ascii="Times New Roman" w:hAnsi="Times New Roman" w:cs="Times New Roman"/>
-          <w:b/>
-          <w:lang w:val="en-GB"/>
-        </w:rPr>
-      </w:pPr>
-    </w:p>
-    <w:p>
-      <w:pPr>
-        <w:rPr>
-          <w:rFonts w:ascii="Times New Roman" w:hAnsi="Times New Roman" w:cs="Times New Roman"/>
-          <w:b/>
-          <w:lang w:val="en-GB"/>
-        </w:rPr>
-      </w:pPr>
-    </w:p>
-    <w:p>
-      <w:pPr>
-        <w:rPr>
-          <w:rFonts w:ascii="Times New Roman" w:hAnsi="Times New Roman" w:cs="Times New Roman"/>
-          <w:b/>
-          <w:lang w:val="en-GB"/>
-        </w:rPr>
-      </w:pPr>
-    </w:p>
-    <w:p>
-      <w:pPr>
-        <w:rPr>
-          <w:rFonts w:ascii="Times New Roman" w:hAnsi="Times New Roman" w:cs="Times New Roman"/>
-          <w:b/>
-          <w:lang w:val="en-GB"/>
-        </w:rPr>
-      </w:pPr>
-    </w:p>
-    <w:p>
-      <w:pPr>
-        <w:rPr>
-          <w:rFonts w:ascii="Times New Roman" w:hAnsi="Times New Roman" w:cs="Times New Roman"/>
-          <w:b/>
-          <w:lang w:val="en-GB"/>
-        </w:rPr>
-      </w:pPr>
-    </w:p>
-    <w:p>
-      <w:pPr>
-        <w:rPr>
-          <w:rFonts w:ascii="Times New Roman" w:hAnsi="Times New Roman" w:cs="Times New Roman"/>
-          <w:b/>
-          <w:lang w:val="en-GB"/>
-        </w:rPr>
-      </w:pPr>
-    </w:p>
-    <w:p>
-      <w:pPr>
-        <w:rPr>
-          <w:rFonts w:ascii="Times New Roman" w:hAnsi="Times New Roman" w:cs="Times New Roman"/>
-          <w:b/>
-          <w:lang w:val="en-GB"/>
-        </w:rPr>
-      </w:pPr>
-    </w:p>
-    <w:p>
-      <w:pPr>
-        <w:rPr>
-          <w:rFonts w:ascii="Times New Roman" w:hAnsi="Times New Roman" w:cs="Times New Roman"/>
-          <w:b/>
-          <w:lang w:val="en-GB"/>
-        </w:rPr>
-      </w:pPr>
-    </w:p>
-    <w:p>
-      <w:pPr>
-        <w:rPr>
-          <w:rFonts w:ascii="Times New Roman" w:hAnsi="Times New Roman" w:cs="Times New Roman"/>
-          <w:b/>
-          <w:lang w:val="en-GB"/>
-        </w:rPr>
-      </w:pPr>
-    </w:p>
     <w:p>
       <w:pPr>
         <w:rPr>
@@ -2597,9 +2983,9 @@
         </w:rPr>
         <w:drawing>
           <wp:inline distT="0" distB="0" distL="0" distR="0">
-            <wp:extent cx="3962400" cy="1158240"/>
-            <wp:effectExtent l="0" t="0" r="0" b="3810"/>
-            <wp:docPr id="2" name="Picture 2"/>
+            <wp:extent cx="5212080" cy="2072640"/>
+            <wp:effectExtent l="0" t="0" r="7620" b="3810"/>
+            <wp:docPr id="9" name="Picture 9"/>
             <wp:cNvGraphicFramePr>
               <a:graphicFrameLocks xmlns:a="http://schemas.openxmlformats.org/drawingml/2006/main" noChangeAspect="1"/>
             </wp:cNvGraphicFramePr>
@@ -2607,7 +2993,7 @@
               <a:graphicData uri="http://schemas.openxmlformats.org/drawingml/2006/picture">
                 <pic:pic xmlns:pic="http://schemas.openxmlformats.org/drawingml/2006/picture">
                   <pic:nvPicPr>
-                    <pic:cNvPr id="0" name="CheckoutUseCase.png"/>
+                    <pic:cNvPr id="0" name="MemberCheckOut.jpg"/>
                     <pic:cNvPicPr/>
                   </pic:nvPicPr>
                   <pic:blipFill>
@@ -2625,7 +3011,7 @@
                   <pic:spPr>
                     <a:xfrm>
                       <a:off x="0" y="0"/>
-                      <a:ext cx="3962400" cy="1158240"/>
+                      <a:ext cx="5212080" cy="2072640"/>
                     </a:xfrm>
                     <a:prstGeom prst="rect">
                       <a:avLst/>
@@ -3201,6 +3587,14 @@
                 <w:sz w:val="24"/>
                 <w:szCs w:val="24"/>
               </w:rPr>
+              <w:t xml:space="preserve"> in the original product through our website</w:t>
+            </w:r>
+            <w:r>
+              <w:rPr>
+                <w:rFonts w:ascii="Times New Roman" w:hAnsi="Times New Roman" w:cs="Times New Roman"/>
+                <w:sz w:val="24"/>
+                <w:szCs w:val="24"/>
+              </w:rPr>
               <w:t>.</w:t>
             </w:r>
           </w:p>
@@ -3242,7 +3636,15 @@
                 <w:sz w:val="24"/>
                 <w:szCs w:val="24"/>
               </w:rPr>
-              <w:t>Successful check out the ordered product</w:t>
+              <w:t>Check out successful</w:t>
+            </w:r>
+            <w:r>
+              <w:rPr>
+                <w:rFonts w:ascii="Times New Roman" w:hAnsi="Times New Roman" w:cs="Times New Roman"/>
+                <w:sz w:val="24"/>
+                <w:szCs w:val="24"/>
+              </w:rPr>
+              <w:t xml:space="preserve"> the ordered product</w:t>
             </w:r>
             <w:r>
               <w:rPr>
@@ -3292,47 +3694,7 @@
                 <w:sz w:val="24"/>
                 <w:szCs w:val="24"/>
               </w:rPr>
-              <w:t>Member</w:t>
-            </w:r>
-            <w:r>
-              <w:rPr>
-                <w:rFonts w:ascii="Times New Roman" w:hAnsi="Times New Roman" w:cs="Times New Roman"/>
-                <w:sz w:val="24"/>
-                <w:szCs w:val="24"/>
-              </w:rPr>
-              <w:t xml:space="preserve"> wants to </w:t>
-            </w:r>
-            <w:r>
-              <w:rPr>
-                <w:rFonts w:ascii="Times New Roman" w:hAnsi="Times New Roman" w:cs="Times New Roman"/>
-                <w:sz w:val="24"/>
-                <w:szCs w:val="24"/>
-              </w:rPr>
-              <w:t>check out the</w:t>
-            </w:r>
-            <w:r>
-              <w:rPr>
-                <w:rFonts w:ascii="Times New Roman" w:hAnsi="Times New Roman" w:cs="Times New Roman"/>
-                <w:sz w:val="24"/>
-                <w:szCs w:val="24"/>
-              </w:rPr>
-              <w:t xml:space="preserve"> product </w:t>
-            </w:r>
-            <w:r>
-              <w:rPr>
-                <w:rFonts w:ascii="Times New Roman" w:hAnsi="Times New Roman" w:cs="Times New Roman"/>
-                <w:sz w:val="24"/>
-                <w:szCs w:val="24"/>
-              </w:rPr>
-              <w:t>after ordered</w:t>
-            </w:r>
-            <w:r>
-              <w:rPr>
-                <w:rFonts w:ascii="Times New Roman" w:hAnsi="Times New Roman" w:cs="Times New Roman"/>
-                <w:sz w:val="24"/>
-                <w:szCs w:val="24"/>
-              </w:rPr>
-              <w:t>.</w:t>
+              <w:t>Member clicks on “Hoàn tất mua hàng” button on the “Xác nhận đơn hàng” page.</w:t>
             </w:r>
           </w:p>
           <w:p>
@@ -3397,7 +3759,15 @@
                 <w:sz w:val="24"/>
                 <w:szCs w:val="24"/>
               </w:rPr>
-              <w:t xml:space="preserve"> and have full required check-out information</w:t>
+              <w:t xml:space="preserve"> and have </w:t>
+            </w:r>
+            <w:r>
+              <w:rPr>
+                <w:rFonts w:ascii="Times New Roman" w:hAnsi="Times New Roman" w:cs="Times New Roman"/>
+                <w:sz w:val="24"/>
+                <w:szCs w:val="24"/>
+              </w:rPr>
+              <w:t>a checkout profile</w:t>
             </w:r>
             <w:r>
               <w:rPr>
@@ -3428,7 +3798,47 @@
                 <w:sz w:val="24"/>
                 <w:szCs w:val="24"/>
               </w:rPr>
-              <w:t>Product have been ordered.</w:t>
+              <w:t>The selected p</w:t>
+            </w:r>
+            <w:r>
+              <w:rPr>
+                <w:rFonts w:ascii="Times New Roman" w:hAnsi="Times New Roman" w:cs="Times New Roman"/>
+                <w:sz w:val="24"/>
+                <w:szCs w:val="24"/>
+              </w:rPr>
+              <w:t>roduct ha</w:t>
+            </w:r>
+            <w:r>
+              <w:rPr>
+                <w:rFonts w:ascii="Times New Roman" w:hAnsi="Times New Roman" w:cs="Times New Roman"/>
+                <w:sz w:val="24"/>
+                <w:szCs w:val="24"/>
+              </w:rPr>
+              <w:t>s</w:t>
+            </w:r>
+            <w:r>
+              <w:rPr>
+                <w:rFonts w:ascii="Times New Roman" w:hAnsi="Times New Roman" w:cs="Times New Roman"/>
+                <w:sz w:val="24"/>
+                <w:szCs w:val="24"/>
+              </w:rPr>
+              <w:t xml:space="preserve"> been ordered</w:t>
+            </w:r>
+            <w:r>
+              <w:rPr>
+                <w:rFonts w:ascii="Times New Roman" w:hAnsi="Times New Roman" w:cs="Times New Roman"/>
+                <w:sz w:val="24"/>
+                <w:szCs w:val="24"/>
+              </w:rPr>
+              <w:t xml:space="preserve"> successful</w:t>
+            </w:r>
+            <w:r>
+              <w:rPr>
+                <w:rFonts w:ascii="Times New Roman" w:hAnsi="Times New Roman" w:cs="Times New Roman"/>
+                <w:sz w:val="24"/>
+                <w:szCs w:val="24"/>
+              </w:rPr>
+              <w:t>.</w:t>
             </w:r>
           </w:p>
           <w:p>
@@ -3470,6 +3880,7 @@
                 <w:sz w:val="24"/>
                 <w:szCs w:val="24"/>
               </w:rPr>
+              <w:lastRenderedPageBreak/>
               <w:t>Success</w:t>
             </w:r>
             <w:r>
@@ -3486,7 +3897,7 @@
                 <w:sz w:val="24"/>
                 <w:szCs w:val="24"/>
               </w:rPr>
-              <w:t>View successful check out page</w:t>
+              <w:t>The selected product will be checked out successful and show the order id from original website</w:t>
             </w:r>
             <w:r>
               <w:rPr>
@@ -3702,6 +4113,151 @@
                     </w:rPr>
                     <w:t xml:space="preserve"> “Hoàn tất thanh toán” button</w:t>
                   </w:r>
+                  <w:r>
+                    <w:rPr>
+                      <w:rFonts w:ascii="Times New Roman" w:hAnsi="Times New Roman" w:cs="Times New Roman"/>
+                      <w:sz w:val="24"/>
+                      <w:szCs w:val="24"/>
+                    </w:rPr>
+                    <w:t xml:space="preserve"> on the “Xác nhận đơn hàng” page.</w:t>
+                  </w:r>
+                </w:p>
+                <w:p>
+                  <w:pPr>
+                    <w:rPr>
+                      <w:rFonts w:ascii="Times New Roman" w:hAnsi="Times New Roman" w:cs="Times New Roman"/>
+                      <w:sz w:val="24"/>
+                      <w:szCs w:val="24"/>
+                    </w:rPr>
+                  </w:pPr>
+                </w:p>
+                <w:p>
+                  <w:pPr>
+                    <w:rPr>
+                      <w:rFonts w:ascii="Times New Roman" w:hAnsi="Times New Roman" w:cs="Times New Roman"/>
+                      <w:sz w:val="24"/>
+                      <w:szCs w:val="24"/>
+                    </w:rPr>
+                  </w:pPr>
+                </w:p>
+                <w:p>
+                  <w:pPr>
+                    <w:rPr>
+                      <w:rFonts w:ascii="Times New Roman" w:hAnsi="Times New Roman" w:cs="Times New Roman"/>
+                      <w:sz w:val="24"/>
+                      <w:szCs w:val="24"/>
+                    </w:rPr>
+                  </w:pPr>
+                </w:p>
+                <w:p>
+                  <w:pPr>
+                    <w:rPr>
+                      <w:rFonts w:ascii="Times New Roman" w:hAnsi="Times New Roman" w:cs="Times New Roman"/>
+                      <w:sz w:val="24"/>
+                      <w:szCs w:val="24"/>
+                    </w:rPr>
+                  </w:pPr>
+                </w:p>
+                <w:p>
+                  <w:pPr>
+                    <w:rPr>
+                      <w:rFonts w:ascii="Times New Roman" w:hAnsi="Times New Roman" w:cs="Times New Roman"/>
+                      <w:sz w:val="24"/>
+                      <w:szCs w:val="24"/>
+                    </w:rPr>
+                  </w:pPr>
+                </w:p>
+                <w:p>
+                  <w:pPr>
+                    <w:rPr>
+                      <w:rFonts w:ascii="Times New Roman" w:hAnsi="Times New Roman" w:cs="Times New Roman"/>
+                      <w:sz w:val="24"/>
+                      <w:szCs w:val="24"/>
+                    </w:rPr>
+                  </w:pPr>
+                </w:p>
+                <w:p>
+                  <w:pPr>
+                    <w:rPr>
+                      <w:rFonts w:ascii="Times New Roman" w:hAnsi="Times New Roman" w:cs="Times New Roman"/>
+                      <w:sz w:val="24"/>
+                      <w:szCs w:val="24"/>
+                    </w:rPr>
+                  </w:pPr>
+                </w:p>
+                <w:p>
+                  <w:pPr>
+                    <w:rPr>
+                      <w:rFonts w:ascii="Times New Roman" w:hAnsi="Times New Roman" w:cs="Times New Roman"/>
+                      <w:sz w:val="24"/>
+                      <w:szCs w:val="24"/>
+                    </w:rPr>
+                  </w:pPr>
+                </w:p>
+                <w:p>
+                  <w:pPr>
+                    <w:rPr>
+                      <w:rFonts w:ascii="Times New Roman" w:hAnsi="Times New Roman" w:cs="Times New Roman"/>
+                      <w:sz w:val="24"/>
+                      <w:szCs w:val="24"/>
+                    </w:rPr>
+                  </w:pPr>
+                </w:p>
+                <w:p>
+                  <w:pPr>
+                    <w:rPr>
+                      <w:rFonts w:ascii="Times New Roman" w:hAnsi="Times New Roman" w:cs="Times New Roman"/>
+                      <w:sz w:val="24"/>
+                      <w:szCs w:val="24"/>
+                    </w:rPr>
+                  </w:pPr>
+                </w:p>
+                <w:p>
+                  <w:pPr>
+                    <w:jc w:val="right"/>
+                    <w:rPr>
+                      <w:rFonts w:ascii="Times New Roman" w:hAnsi="Times New Roman" w:cs="Times New Roman"/>
+                      <w:sz w:val="24"/>
+                      <w:szCs w:val="24"/>
+                    </w:rPr>
+                  </w:pPr>
+                </w:p>
+                <w:p>
+                  <w:pPr>
+                    <w:jc w:val="right"/>
+                    <w:rPr>
+                      <w:rFonts w:ascii="Times New Roman" w:hAnsi="Times New Roman" w:cs="Times New Roman"/>
+                      <w:sz w:val="24"/>
+                      <w:szCs w:val="24"/>
+                    </w:rPr>
+                  </w:pPr>
+                </w:p>
+                <w:p>
+                  <w:pPr>
+                    <w:rPr>
+                      <w:rFonts w:ascii="Times New Roman" w:hAnsi="Times New Roman" w:cs="Times New Roman"/>
+                      <w:sz w:val="24"/>
+                      <w:szCs w:val="24"/>
+                    </w:rPr>
+                  </w:pPr>
+                  <w:r>
+                    <w:rPr>
+                      <w:rFonts w:ascii="Times New Roman" w:hAnsi="Times New Roman" w:cs="Times New Roman"/>
+                      <w:sz w:val="24"/>
+                      <w:szCs w:val="24"/>
+                    </w:rPr>
+                    <w:t>[Alternative 1 2]</w:t>
+                  </w:r>
+                </w:p>
+                <w:p>
+                  <w:pPr>
+                    <w:jc w:val="right"/>
+                    <w:rPr>
+                      <w:rFonts w:ascii="Times New Roman" w:hAnsi="Times New Roman" w:cs="Times New Roman"/>
+                      <w:sz w:val="24"/>
+                      <w:szCs w:val="24"/>
+                    </w:rPr>
+                  </w:pPr>
                 </w:p>
               </w:tc>
               <w:tc>
@@ -3710,15 +4266,112 @@
                 </w:tcPr>
                 <w:p>
                   <w:pPr>
-                    <w:rPr>
-                      <w:rFonts w:ascii="Times New Roman" w:hAnsi="Times New Roman" w:cs="Times New Roman"/>
-                      <w:sz w:val="24"/>
-                      <w:szCs w:val="24"/>
-                    </w:rPr>
-                  </w:pPr>
-                </w:p>
-                <w:p>
-                  <w:pPr>
+                    <w:pStyle w:val="ListParagraph"/>
+                    <w:ind w:left="457"/>
+                    <w:rPr>
+                      <w:rFonts w:ascii="Times New Roman" w:hAnsi="Times New Roman" w:cs="Times New Roman"/>
+                      <w:sz w:val="24"/>
+                      <w:szCs w:val="24"/>
+                    </w:rPr>
+                  </w:pPr>
+                </w:p>
+                <w:p>
+                  <w:pPr>
+                    <w:pStyle w:val="ListParagraph"/>
+                    <w:ind w:left="457"/>
+                    <w:rPr>
+                      <w:rFonts w:ascii="Times New Roman" w:hAnsi="Times New Roman" w:cs="Times New Roman"/>
+                      <w:sz w:val="24"/>
+                      <w:szCs w:val="24"/>
+                    </w:rPr>
+                  </w:pPr>
+                </w:p>
+                <w:p>
+                  <w:pPr>
+                    <w:pStyle w:val="ListParagraph"/>
+                    <w:numPr>
+                      <w:ilvl w:val="0"/>
+                      <w:numId w:val="15"/>
+                    </w:numPr>
+                    <w:ind w:left="457" w:hanging="270"/>
+                    <w:rPr>
+                      <w:rFonts w:ascii="Times New Roman" w:hAnsi="Times New Roman" w:cs="Times New Roman"/>
+                      <w:sz w:val="24"/>
+                      <w:szCs w:val="24"/>
+                    </w:rPr>
+                  </w:pPr>
+                  <w:r>
+                    <w:rPr>
+                      <w:rFonts w:ascii="Times New Roman" w:hAnsi="Times New Roman" w:cs="Times New Roman"/>
+                      <w:sz w:val="24"/>
+                      <w:szCs w:val="24"/>
+                    </w:rPr>
+                    <w:t>Check session time out.</w:t>
+                  </w:r>
+                  <w:r>
+                    <w:rPr>
+                      <w:rFonts w:ascii="Times New Roman" w:hAnsi="Times New Roman" w:cs="Times New Roman"/>
+                      <w:sz w:val="24"/>
+                      <w:szCs w:val="24"/>
+                    </w:rPr>
+                    <w:t xml:space="preserve"> </w:t>
+                  </w:r>
+                  <w:r>
+                    <w:rPr>
+                      <w:rFonts w:ascii="Times New Roman" w:hAnsi="Times New Roman" w:cs="Times New Roman"/>
+                      <w:sz w:val="24"/>
+                      <w:szCs w:val="24"/>
+                    </w:rPr>
+                    <w:t>[Alternative 3]</w:t>
+                  </w:r>
+                </w:p>
+                <w:p>
+                  <w:pPr>
+                    <w:pStyle w:val="ListParagraph"/>
+                    <w:numPr>
+                      <w:ilvl w:val="0"/>
+                      <w:numId w:val="15"/>
+                    </w:numPr>
+                    <w:ind w:left="457" w:hanging="270"/>
+                    <w:rPr>
+                      <w:rFonts w:ascii="Times New Roman" w:hAnsi="Times New Roman" w:cs="Times New Roman"/>
+                      <w:sz w:val="24"/>
+                      <w:szCs w:val="24"/>
+                    </w:rPr>
+                  </w:pPr>
+                  <w:r>
+                    <w:rPr>
+                      <w:rFonts w:ascii="Times New Roman" w:hAnsi="Times New Roman" w:cs="Times New Roman"/>
+                      <w:sz w:val="24"/>
+                      <w:szCs w:val="24"/>
+                    </w:rPr>
+                    <w:t>System will request the ordered product and user profile to check out in original website.</w:t>
+                  </w:r>
+                  <w:r>
+                    <w:rPr>
+                      <w:rFonts w:ascii="Times New Roman" w:hAnsi="Times New Roman" w:cs="Times New Roman"/>
+                      <w:sz w:val="24"/>
+                      <w:szCs w:val="24"/>
+                    </w:rPr>
+                    <w:t xml:space="preserve"> </w:t>
+                  </w:r>
+                  <w:r>
+                    <w:rPr>
+                      <w:rFonts w:ascii="Times New Roman" w:hAnsi="Times New Roman" w:cs="Times New Roman"/>
+                      <w:sz w:val="24"/>
+                      <w:szCs w:val="24"/>
+                    </w:rPr>
+                    <w:t>[Exception 1]</w:t>
+                  </w:r>
+                </w:p>
+                <w:p>
+                  <w:pPr>
+                    <w:pStyle w:val="ListParagraph"/>
+                    <w:numPr>
+                      <w:ilvl w:val="0"/>
+                      <w:numId w:val="15"/>
+                    </w:numPr>
+                    <w:ind w:left="457" w:hanging="270"/>
                     <w:rPr>
                       <w:rFonts w:ascii="Times New Roman" w:hAnsi="Times New Roman" w:cs="Times New Roman"/>
                       <w:sz w:val="24"/>
@@ -3769,7 +4422,6 @@
                       <w:sz w:val="24"/>
                       <w:szCs w:val="24"/>
                     </w:rPr>
-                    <w:lastRenderedPageBreak/>
                     <w:t>Mã đặt hàng: label</w:t>
                   </w:r>
                 </w:p>
@@ -4075,6 +4727,14 @@
                     </w:rPr>
                     <w:t>Click “Cập nhật thông tin” button</w:t>
                   </w:r>
+                  <w:r>
+                    <w:rPr>
+                      <w:rFonts w:ascii="Times New Roman" w:hAnsi="Times New Roman" w:cs="Times New Roman"/>
+                      <w:sz w:val="24"/>
+                      <w:szCs w:val="24"/>
+                    </w:rPr>
+                    <w:t>.</w:t>
+                  </w:r>
                 </w:p>
               </w:tc>
               <w:tc>
@@ -4162,6 +4822,15 @@
                 <w:tcPr>
                   <w:tcW w:w="4213" w:type="dxa"/>
                 </w:tcPr>
+                <w:p>
+                  <w:pPr>
+                    <w:rPr>
+                      <w:rFonts w:ascii="Times New Roman" w:hAnsi="Times New Roman" w:cs="Times New Roman"/>
+                      <w:sz w:val="24"/>
+                      <w:szCs w:val="24"/>
+                    </w:rPr>
+                  </w:pPr>
+                </w:p>
                 <w:p>
                   <w:pPr>
                     <w:rPr>
@@ -4391,6 +5060,14 @@
                     </w:rPr>
                     <w:t>Product cannot checkout</w:t>
                   </w:r>
+                  <w:r>
+                    <w:rPr>
+                      <w:rFonts w:ascii="Times New Roman" w:hAnsi="Times New Roman" w:cs="Times New Roman"/>
+                      <w:sz w:val="24"/>
+                      <w:szCs w:val="24"/>
+                    </w:rPr>
+                    <w:t>.</w:t>
+                  </w:r>
                 </w:p>
               </w:tc>
               <w:tc>
@@ -4473,7 +5150,15 @@
                 <w:sz w:val="24"/>
                 <w:szCs w:val="24"/>
               </w:rPr>
-              <w:t>N/A.</w:t>
+              <w:t>Order</w:t>
+            </w:r>
+            <w:r>
+              <w:rPr>
+                <w:rFonts w:ascii="Times New Roman" w:hAnsi="Times New Roman" w:cs="Times New Roman"/>
+                <w:sz w:val="24"/>
+                <w:szCs w:val="24"/>
+              </w:rPr>
+              <w:t>.</w:t>
             </w:r>
           </w:p>
           <w:p>
@@ -4517,47 +5202,40 @@
                 <w:sz w:val="24"/>
                 <w:szCs w:val="24"/>
               </w:rPr>
-              <w:t>Member</w:t>
-            </w:r>
-            <w:r>
-              <w:rPr>
-                <w:rFonts w:ascii="Times New Roman" w:hAnsi="Times New Roman" w:cs="Times New Roman"/>
-                <w:sz w:val="24"/>
-                <w:szCs w:val="24"/>
-              </w:rPr>
-              <w:t xml:space="preserve"> clicks “</w:t>
-            </w:r>
-            <w:r>
-              <w:rPr>
-                <w:rFonts w:ascii="Times New Roman" w:hAnsi="Times New Roman" w:cs="Times New Roman"/>
-                <w:sz w:val="24"/>
-                <w:szCs w:val="24"/>
-              </w:rPr>
-              <w:t>Hoàn tất mua hàng</w:t>
-            </w:r>
-            <w:r>
-              <w:rPr>
-                <w:rFonts w:ascii="Times New Roman" w:hAnsi="Times New Roman" w:cs="Times New Roman"/>
-                <w:sz w:val="24"/>
-                <w:szCs w:val="24"/>
-              </w:rPr>
-              <w:t>” button</w:t>
-            </w:r>
-            <w:r>
-              <w:rPr>
-                <w:rFonts w:ascii="Times New Roman" w:hAnsi="Times New Roman" w:cs="Times New Roman"/>
-                <w:sz w:val="24"/>
-                <w:szCs w:val="24"/>
-              </w:rPr>
-              <w:t xml:space="preserve"> on “Xác nhận đơn hàng” page</w:t>
-            </w:r>
-            <w:r>
-              <w:rPr>
-                <w:rFonts w:ascii="Times New Roman" w:hAnsi="Times New Roman" w:cs="Times New Roman"/>
-                <w:sz w:val="24"/>
-                <w:szCs w:val="24"/>
-              </w:rPr>
-              <w:t xml:space="preserve">. </w:t>
+              <w:lastRenderedPageBreak/>
+              <w:t>The product must be ordered successful.</w:t>
+            </w:r>
+          </w:p>
+          <w:p>
+            <w:pPr>
+              <w:pStyle w:val="ListParagraph"/>
+              <w:keepNext/>
+              <w:numPr>
+                <w:ilvl w:val="0"/>
+                <w:numId w:val="9"/>
+              </w:numPr>
+              <w:rPr>
+                <w:rFonts w:ascii="Times New Roman" w:hAnsi="Times New Roman" w:cs="Times New Roman"/>
+                <w:b/>
+                <w:sz w:val="24"/>
+                <w:szCs w:val="24"/>
+              </w:rPr>
+            </w:pPr>
+            <w:r>
+              <w:rPr>
+                <w:rFonts w:ascii="Times New Roman" w:hAnsi="Times New Roman" w:cs="Times New Roman"/>
+                <w:sz w:val="24"/>
+                <w:szCs w:val="24"/>
+              </w:rPr>
+              <w:t>User’s checkout profile must be available.</w:t>
+            </w:r>
+            <w:r>
+              <w:rPr>
+                <w:rFonts w:ascii="Times New Roman" w:hAnsi="Times New Roman" w:cs="Times New Roman"/>
+                <w:sz w:val="24"/>
+                <w:szCs w:val="24"/>
+              </w:rPr>
+              <w:t xml:space="preserve"> </w:t>
             </w:r>
           </w:p>
           <w:p>
@@ -4715,9 +5393,9 @@
         </w:rPr>
         <w:drawing>
           <wp:inline distT="0" distB="0" distL="0" distR="0">
-            <wp:extent cx="3649980" cy="1219200"/>
-            <wp:effectExtent l="0" t="0" r="7620" b="0"/>
-            <wp:docPr id="7" name="Picture 7"/>
+            <wp:extent cx="3810000" cy="1463040"/>
+            <wp:effectExtent l="0" t="0" r="0" b="3810"/>
+            <wp:docPr id="10" name="Picture 10"/>
             <wp:cNvGraphicFramePr>
               <a:graphicFrameLocks xmlns:a="http://schemas.openxmlformats.org/drawingml/2006/main" noChangeAspect="1"/>
             </wp:cNvGraphicFramePr>
@@ -4725,7 +5403,7 @@
               <a:graphicData uri="http://schemas.openxmlformats.org/drawingml/2006/picture">
                 <pic:pic xmlns:pic="http://schemas.openxmlformats.org/drawingml/2006/picture">
                   <pic:nvPicPr>
-                    <pic:cNvPr id="0" name="UpdateProfileUseCase.png"/>
+                    <pic:cNvPr id="0" name="MemberUpdateProfile.jpg"/>
                     <pic:cNvPicPr/>
                   </pic:nvPicPr>
                   <pic:blipFill>
@@ -4743,7 +5421,7 @@
                   <pic:spPr>
                     <a:xfrm>
                       <a:off x="0" y="0"/>
-                      <a:ext cx="3649980" cy="1219200"/>
+                      <a:ext cx="3810000" cy="1463040"/>
                     </a:xfrm>
                     <a:prstGeom prst="rect">
                       <a:avLst/>
@@ -4855,7 +5533,6 @@
                 <w:sz w:val="24"/>
                 <w:szCs w:val="24"/>
               </w:rPr>
-              <w:lastRenderedPageBreak/>
               <w:t xml:space="preserve">USE CASE – </w:t>
             </w:r>
           </w:p>
@@ -5254,15 +5931,47 @@
                 <w:sz w:val="24"/>
                 <w:szCs w:val="24"/>
               </w:rPr>
-              <w:t xml:space="preserve">This use case allows staff to </w:t>
-            </w:r>
-            <w:r>
-              <w:rPr>
-                <w:rFonts w:ascii="Times New Roman" w:hAnsi="Times New Roman" w:cs="Times New Roman"/>
-                <w:sz w:val="24"/>
-                <w:szCs w:val="24"/>
-              </w:rPr>
-              <w:t>update their profile</w:t>
+              <w:t xml:space="preserve">This use case allows </w:t>
+            </w:r>
+            <w:r>
+              <w:rPr>
+                <w:rFonts w:ascii="Times New Roman" w:hAnsi="Times New Roman" w:cs="Times New Roman"/>
+                <w:sz w:val="24"/>
+                <w:szCs w:val="24"/>
+              </w:rPr>
+              <w:t>member</w:t>
+            </w:r>
+            <w:r>
+              <w:rPr>
+                <w:rFonts w:ascii="Times New Roman" w:hAnsi="Times New Roman" w:cs="Times New Roman"/>
+                <w:sz w:val="24"/>
+                <w:szCs w:val="24"/>
+              </w:rPr>
+              <w:t xml:space="preserve"> to </w:t>
+            </w:r>
+            <w:r>
+              <w:rPr>
+                <w:rFonts w:ascii="Times New Roman" w:hAnsi="Times New Roman" w:cs="Times New Roman"/>
+                <w:sz w:val="24"/>
+                <w:szCs w:val="24"/>
+              </w:rPr>
+              <w:t>update their</w:t>
+            </w:r>
+            <w:r>
+              <w:rPr>
+                <w:rFonts w:ascii="Times New Roman" w:hAnsi="Times New Roman" w:cs="Times New Roman"/>
+                <w:sz w:val="24"/>
+                <w:szCs w:val="24"/>
+              </w:rPr>
+              <w:t xml:space="preserve"> checkout</w:t>
+            </w:r>
+            <w:r>
+              <w:rPr>
+                <w:rFonts w:ascii="Times New Roman" w:hAnsi="Times New Roman" w:cs="Times New Roman"/>
+                <w:sz w:val="24"/>
+                <w:szCs w:val="24"/>
+              </w:rPr>
+              <w:t xml:space="preserve"> profile</w:t>
             </w:r>
             <w:r>
               <w:rPr>
@@ -5311,7 +6020,31 @@
                 <w:sz w:val="24"/>
                 <w:szCs w:val="24"/>
               </w:rPr>
-              <w:t>The new information has been updated</w:t>
+              <w:t xml:space="preserve">The new information </w:t>
+            </w:r>
+            <w:r>
+              <w:rPr>
+                <w:rFonts w:ascii="Times New Roman" w:hAnsi="Times New Roman" w:cs="Times New Roman"/>
+                <w:sz w:val="24"/>
+                <w:szCs w:val="24"/>
+              </w:rPr>
+              <w:t xml:space="preserve">will </w:t>
+            </w:r>
+            <w:r>
+              <w:rPr>
+                <w:rFonts w:ascii="Times New Roman" w:hAnsi="Times New Roman" w:cs="Times New Roman"/>
+                <w:sz w:val="24"/>
+                <w:szCs w:val="24"/>
+              </w:rPr>
+              <w:t>be</w:t>
+            </w:r>
+            <w:r>
+              <w:rPr>
+                <w:rFonts w:ascii="Times New Roman" w:hAnsi="Times New Roman" w:cs="Times New Roman"/>
+                <w:sz w:val="24"/>
+                <w:szCs w:val="24"/>
+              </w:rPr>
+              <w:t xml:space="preserve"> updated to the database</w:t>
             </w:r>
             <w:r>
               <w:rPr>
@@ -5500,7 +6233,55 @@
                 <w:sz w:val="24"/>
                 <w:szCs w:val="24"/>
               </w:rPr>
-              <w:t>New information has been updated</w:t>
+              <w:t>The n</w:t>
+            </w:r>
+            <w:r>
+              <w:rPr>
+                <w:rFonts w:ascii="Times New Roman" w:hAnsi="Times New Roman" w:cs="Times New Roman"/>
+                <w:sz w:val="24"/>
+                <w:szCs w:val="24"/>
+              </w:rPr>
+              <w:t xml:space="preserve">ew </w:t>
+            </w:r>
+            <w:r>
+              <w:rPr>
+                <w:rFonts w:ascii="Times New Roman" w:hAnsi="Times New Roman" w:cs="Times New Roman"/>
+                <w:sz w:val="24"/>
+                <w:szCs w:val="24"/>
+              </w:rPr>
+              <w:t>inputted information will be</w:t>
+            </w:r>
+            <w:r>
+              <w:rPr>
+                <w:rFonts w:ascii="Times New Roman" w:hAnsi="Times New Roman" w:cs="Times New Roman"/>
+                <w:sz w:val="24"/>
+                <w:szCs w:val="24"/>
+              </w:rPr>
+              <w:t xml:space="preserve"> updated</w:t>
+            </w:r>
+            <w:r>
+              <w:rPr>
+                <w:rFonts w:ascii="Times New Roman" w:hAnsi="Times New Roman" w:cs="Times New Roman"/>
+                <w:sz w:val="24"/>
+                <w:szCs w:val="24"/>
+              </w:rPr>
+              <w:t xml:space="preserve"> to the datab</w:t>
+            </w:r>
+            <w:r>
+              <w:rPr>
+                <w:rFonts w:ascii="Times New Roman" w:hAnsi="Times New Roman" w:cs="Times New Roman"/>
+                <w:sz w:val="24"/>
+                <w:szCs w:val="24"/>
+              </w:rPr>
+              <w:t>a</w:t>
+            </w:r>
+            <w:r>
+              <w:rPr>
+                <w:rFonts w:ascii="Times New Roman" w:hAnsi="Times New Roman" w:cs="Times New Roman"/>
+                <w:sz w:val="24"/>
+                <w:szCs w:val="24"/>
+              </w:rPr>
+              <w:t>se</w:t>
             </w:r>
             <w:r>
               <w:rPr>
@@ -5814,31 +6595,16 @@
                       <w:sz w:val="24"/>
                       <w:szCs w:val="24"/>
                     </w:rPr>
-                    <w:t xml:space="preserve">, </w:t>
-                  </w:r>
-                  <w:r>
-                    <w:rPr>
-                      <w:rFonts w:ascii="Times New Roman" w:hAnsi="Times New Roman" w:cs="Times New Roman"/>
-                      <w:sz w:val="24"/>
-                      <w:szCs w:val="24"/>
-                    </w:rPr>
-                    <w:t xml:space="preserve">min </w:t>
-                  </w:r>
-                  <w:r>
-                    <w:rPr>
-                      <w:rFonts w:ascii="Times New Roman" w:hAnsi="Times New Roman" w:cs="Times New Roman"/>
-                      <w:sz w:val="24"/>
-                      <w:szCs w:val="24"/>
-                    </w:rPr>
-                    <w:t xml:space="preserve">length: 6, max length: 30, </w:t>
-                  </w:r>
-                  <w:r>
-                    <w:rPr>
-                      <w:rFonts w:ascii="Times New Roman" w:hAnsi="Times New Roman" w:cs="Times New Roman"/>
-                      <w:sz w:val="24"/>
-                      <w:szCs w:val="24"/>
-                    </w:rPr>
-                    <w:t xml:space="preserve">regular expression: </w:t>
+                    <w:t xml:space="preserve">, min length: </w:t>
+                  </w:r>
+                  <w:r>
+                    <w:rPr>
+                      <w:rFonts w:ascii="Times New Roman" w:hAnsi="Times New Roman" w:cs="Times New Roman"/>
+                      <w:sz w:val="24"/>
+                      <w:szCs w:val="24"/>
+                    </w:rPr>
+                    <w:lastRenderedPageBreak/>
+                    <w:t xml:space="preserve">6, max length: 30, regular expression: </w:t>
                   </w:r>
                   <w:r>
                     <w:rPr>
@@ -6087,24 +6853,23 @@
                       <w:sz w:val="24"/>
                       <w:szCs w:val="24"/>
                     </w:rPr>
-                    <w:t xml:space="preserve">min length: 10, max length: 11, regular expression: </w:t>
-                  </w:r>
-                  <w:r>
-                    <w:rPr>
-                      <w:rFonts w:ascii="Times New Roman" w:hAnsi="Times New Roman" w:cs="Times New Roman"/>
-                      <w:color w:val="FF0000"/>
-                      <w:sz w:val="24"/>
-                      <w:szCs w:val="24"/>
-                    </w:rPr>
-                    <w:t>“'/^(\(?[2-9]{1}[0-9]{2}\)?|[0-9]{3,3}[-. ]?)[ ][0-9]{3,3}[-. ]?[0-9]{4,4}$/'”</w:t>
-                  </w:r>
-                  <w:r>
-                    <w:rPr>
-                      <w:rFonts w:ascii="Times New Roman" w:hAnsi="Times New Roman" w:cs="Times New Roman"/>
-                      <w:sz w:val="24"/>
-                      <w:szCs w:val="24"/>
-                    </w:rPr>
-                    <w:t>,  required.</w:t>
+                    <w:t xml:space="preserve">min length: 10, max length: 11, </w:t>
+                  </w:r>
+                  <w:r>
+                    <w:rPr>
+                      <w:rFonts w:ascii="Times New Roman" w:hAnsi="Times New Roman" w:cs="Times New Roman"/>
+                      <w:sz w:val="24"/>
+                      <w:szCs w:val="24"/>
+                    </w:rPr>
+                    <w:t>must be followed the mobile phone number rule in Vietnam,</w:t>
+                  </w:r>
+                  <w:r>
+                    <w:rPr>
+                      <w:rFonts w:ascii="Times New Roman" w:hAnsi="Times New Roman" w:cs="Times New Roman"/>
+                      <w:sz w:val="24"/>
+                      <w:szCs w:val="24"/>
+                    </w:rPr>
+                    <w:t xml:space="preserve">  required.</w:t>
                   </w:r>
                 </w:p>
                 <w:p>
@@ -6212,32 +6977,7 @@
                       <w:sz w:val="24"/>
                       <w:szCs w:val="24"/>
                     </w:rPr>
-                    <w:t xml:space="preserve">, </w:t>
-                  </w:r>
-                  <w:r>
-                    <w:rPr>
-                      <w:rFonts w:ascii="Times New Roman" w:hAnsi="Times New Roman" w:cs="Times New Roman"/>
-                      <w:sz w:val="24"/>
-                      <w:szCs w:val="24"/>
-                    </w:rPr>
-                    <w:lastRenderedPageBreak/>
-                    <w:t xml:space="preserve">list all districts that belong to the selected </w:t>
-                  </w:r>
-                  <w:r>
-                    <w:rPr>
-                      <w:rFonts w:ascii="Times New Roman" w:hAnsi="Times New Roman" w:cs="Times New Roman"/>
-                      <w:sz w:val="24"/>
-                      <w:szCs w:val="24"/>
-                    </w:rPr>
-                    <w:t>“Tỉnh/thành”</w:t>
-                  </w:r>
-                  <w:r>
-                    <w:rPr>
-                      <w:rFonts w:ascii="Times New Roman" w:hAnsi="Times New Roman" w:cs="Times New Roman"/>
-                      <w:sz w:val="24"/>
-                      <w:szCs w:val="24"/>
-                    </w:rPr>
-                    <w:t>.</w:t>
+                    <w:t>, list all districts that belong to the selected “Tỉnh/thành”.</w:t>
                   </w:r>
                 </w:p>
                 <w:p>
@@ -6307,23 +7047,7 @@
                       <w:sz w:val="24"/>
                       <w:szCs w:val="24"/>
                     </w:rPr>
-                    <w:t xml:space="preserve">, list all wards that belong to the selected </w:t>
-                  </w:r>
-                  <w:r>
-                    <w:rPr>
-                      <w:rFonts w:ascii="Times New Roman" w:hAnsi="Times New Roman" w:cs="Times New Roman"/>
-                      <w:sz w:val="24"/>
-                      <w:szCs w:val="24"/>
-                    </w:rPr>
-                    <w:t>“Quận/Huyện”</w:t>
-                  </w:r>
-                  <w:r>
-                    <w:rPr>
-                      <w:rFonts w:ascii="Times New Roman" w:hAnsi="Times New Roman" w:cs="Times New Roman"/>
-                      <w:sz w:val="24"/>
-                      <w:szCs w:val="24"/>
-                    </w:rPr>
-                    <w:t>.</w:t>
+                    <w:t>, list all wards that belong to the selected “Quận/Huyện”.</w:t>
                   </w:r>
                 </w:p>
                 <w:p>
@@ -6566,6 +7290,23 @@
                       <w:szCs w:val="24"/>
                     </w:rPr>
                   </w:pPr>
+                </w:p>
+                <w:p>
+                  <w:pPr>
+                    <w:rPr>
+                      <w:rFonts w:ascii="Times New Roman" w:hAnsi="Times New Roman" w:cs="Times New Roman"/>
+                      <w:sz w:val="24"/>
+                      <w:szCs w:val="24"/>
+                    </w:rPr>
+                  </w:pPr>
+                  <w:r>
+                    <w:rPr>
+                      <w:rFonts w:ascii="Times New Roman" w:hAnsi="Times New Roman" w:cs="Times New Roman"/>
+                      <w:sz w:val="24"/>
+                      <w:szCs w:val="24"/>
+                    </w:rPr>
+                    <w:t>[Alternative 1]</w:t>
+                  </w:r>
                 </w:p>
                 <w:p>
                   <w:pPr>
@@ -6862,6 +7603,15 @@
                       <w:szCs w:val="24"/>
                     </w:rPr>
                   </w:pPr>
+                </w:p>
+                <w:p>
+                  <w:pPr>
+                    <w:rPr>
+                      <w:rFonts w:ascii="Times New Roman" w:hAnsi="Times New Roman" w:cs="Times New Roman"/>
+                      <w:sz w:val="24"/>
+                      <w:szCs w:val="24"/>
+                    </w:rPr>
+                  </w:pPr>
                   <w:r>
                     <w:rPr>
                       <w:rFonts w:ascii="Times New Roman" w:hAnsi="Times New Roman" w:cs="Times New Roman"/>
@@ -6976,6 +7726,7 @@
                       <w:sz w:val="24"/>
                       <w:szCs w:val="24"/>
                     </w:rPr>
+                    <w:lastRenderedPageBreak/>
                     <w:t>No</w:t>
                   </w:r>
                 </w:p>
@@ -7101,7 +7852,23 @@
                       <w:sz w:val="24"/>
                       <w:szCs w:val="24"/>
                     </w:rPr>
-                    <w:t xml:space="preserve">Show error message: “Email phải có dạng abc@example.com!” </w:t>
+                    <w:t>Show error message: “</w:t>
+                  </w:r>
+                  <w:r>
+                    <w:rPr>
+                      <w:rFonts w:ascii="Times New Roman" w:hAnsi="Times New Roman" w:cs="Times New Roman"/>
+                      <w:sz w:val="24"/>
+                      <w:szCs w:val="24"/>
+                    </w:rPr>
+                    <w:t>Định dạng email không đúng”.</w:t>
+                  </w:r>
+                  <w:r>
+                    <w:rPr>
+                      <w:rFonts w:ascii="Times New Roman" w:hAnsi="Times New Roman" w:cs="Times New Roman"/>
+                      <w:sz w:val="24"/>
+                      <w:szCs w:val="24"/>
+                    </w:rPr>
+                    <w:t xml:space="preserve"> </w:t>
                   </w:r>
                 </w:p>
               </w:tc>
@@ -7148,7 +7915,15 @@
                       <w:sz w:val="24"/>
                       <w:szCs w:val="24"/>
                     </w:rPr>
-                    <w:t>Phone number is not match regular expression</w:t>
+                    <w:t>Phone number is not match</w:t>
+                  </w:r>
+                  <w:r>
+                    <w:rPr>
+                      <w:rFonts w:ascii="Times New Roman" w:hAnsi="Times New Roman" w:cs="Times New Roman"/>
+                      <w:sz w:val="24"/>
+                      <w:szCs w:val="24"/>
+                    </w:rPr>
+                    <w:t xml:space="preserve"> the rule.</w:t>
                   </w:r>
                 </w:p>
               </w:tc>
@@ -7211,7 +7986,7 @@
                       <w:sz w:val="24"/>
                       <w:szCs w:val="24"/>
                     </w:rPr>
-                    <w:t>2</w:t>
+                    <w:t>3</w:t>
                   </w:r>
                 </w:p>
               </w:tc>
@@ -7396,18 +8171,47 @@
                 <w:sz w:val="24"/>
                 <w:szCs w:val="24"/>
               </w:rPr>
-              <w:t xml:space="preserve">All required information </w:t>
-            </w:r>
-            <w:r>
-              <w:rPr>
-                <w:rFonts w:ascii="Times New Roman" w:hAnsi="Times New Roman" w:cs="Times New Roman"/>
-                <w:sz w:val="24"/>
-                <w:szCs w:val="24"/>
-              </w:rPr>
-              <w:t>has been verified before update to database.</w:t>
-            </w:r>
-            <w:bookmarkStart w:id="3" w:name="_GoBack"/>
-            <w:bookmarkEnd w:id="3"/>
+              <w:t>The old information will be loaded in the page.</w:t>
+            </w:r>
+          </w:p>
+          <w:p>
+            <w:pPr>
+              <w:pStyle w:val="ListParagraph"/>
+              <w:keepNext/>
+              <w:numPr>
+                <w:ilvl w:val="0"/>
+                <w:numId w:val="8"/>
+              </w:numPr>
+              <w:rPr>
+                <w:rFonts w:ascii="Times New Roman" w:hAnsi="Times New Roman" w:cs="Times New Roman"/>
+                <w:sz w:val="24"/>
+                <w:szCs w:val="24"/>
+              </w:rPr>
+            </w:pPr>
+            <w:r>
+              <w:rPr>
+                <w:rFonts w:ascii="Times New Roman" w:hAnsi="Times New Roman" w:cs="Times New Roman"/>
+                <w:sz w:val="24"/>
+                <w:szCs w:val="24"/>
+              </w:rPr>
+              <w:t>If user profile is not existed, all field</w:t>
+            </w:r>
+            <w:r>
+              <w:rPr>
+                <w:rFonts w:ascii="Times New Roman" w:hAnsi="Times New Roman" w:cs="Times New Roman"/>
+                <w:sz w:val="24"/>
+                <w:szCs w:val="24"/>
+              </w:rPr>
+              <w:t>s</w:t>
+            </w:r>
+            <w:r>
+              <w:rPr>
+                <w:rFonts w:ascii="Times New Roman" w:hAnsi="Times New Roman" w:cs="Times New Roman"/>
+                <w:sz w:val="24"/>
+                <w:szCs w:val="24"/>
+              </w:rPr>
+              <w:t xml:space="preserve"> will be blank and user input new information.</w:t>
+            </w:r>
           </w:p>
         </w:tc>
       </w:tr>
@@ -7419,6 +8223,1860 @@
         </w:rPr>
       </w:pPr>
     </w:p>
+    <w:p>
+      <w:pPr>
+        <w:rPr>
+          <w:rFonts w:ascii="Times New Roman" w:hAnsi="Times New Roman" w:cs="Times New Roman"/>
+        </w:rPr>
+      </w:pPr>
+    </w:p>
+    <w:p>
+      <w:pPr>
+        <w:rPr>
+          <w:rFonts w:ascii="Times New Roman" w:hAnsi="Times New Roman" w:cs="Times New Roman"/>
+        </w:rPr>
+      </w:pPr>
+    </w:p>
+    <w:p>
+      <w:pPr>
+        <w:rPr>
+          <w:rFonts w:ascii="Times New Roman" w:hAnsi="Times New Roman" w:cs="Times New Roman"/>
+        </w:rPr>
+      </w:pPr>
+    </w:p>
+    <w:p>
+      <w:pPr>
+        <w:rPr>
+          <w:rFonts w:ascii="Times New Roman" w:hAnsi="Times New Roman" w:cs="Times New Roman"/>
+        </w:rPr>
+      </w:pPr>
+    </w:p>
+    <w:p>
+      <w:pPr>
+        <w:rPr>
+          <w:rFonts w:ascii="Times New Roman" w:hAnsi="Times New Roman" w:cs="Times New Roman"/>
+        </w:rPr>
+      </w:pPr>
+    </w:p>
+    <w:p>
+      <w:pPr>
+        <w:rPr>
+          <w:rFonts w:ascii="Times New Roman" w:hAnsi="Times New Roman" w:cs="Times New Roman"/>
+        </w:rPr>
+      </w:pPr>
+    </w:p>
+    <w:p>
+      <w:pPr>
+        <w:rPr>
+          <w:rFonts w:ascii="Times New Roman" w:hAnsi="Times New Roman" w:cs="Times New Roman"/>
+        </w:rPr>
+      </w:pPr>
+    </w:p>
+    <w:p>
+      <w:pPr>
+        <w:pStyle w:val="ListParagraph"/>
+        <w:numPr>
+          <w:ilvl w:val="0"/>
+          <w:numId w:val="13"/>
+        </w:numPr>
+        <w:rPr>
+          <w:rFonts w:ascii="Times New Roman" w:hAnsi="Times New Roman" w:cs="Times New Roman"/>
+          <w:b/>
+          <w:sz w:val="28"/>
+          <w:szCs w:val="28"/>
+        </w:rPr>
+      </w:pPr>
+      <w:r>
+        <w:rPr>
+          <w:rFonts w:ascii="Times New Roman" w:hAnsi="Times New Roman" w:cs="Times New Roman"/>
+          <w:b/>
+          <w:sz w:val="28"/>
+          <w:szCs w:val="28"/>
+        </w:rPr>
+        <w:t>&lt;</w:t>
+      </w:r>
+      <w:r>
+        <w:rPr>
+          <w:rFonts w:ascii="Times New Roman" w:hAnsi="Times New Roman" w:cs="Times New Roman"/>
+          <w:b/>
+          <w:sz w:val="28"/>
+          <w:szCs w:val="28"/>
+        </w:rPr>
+        <w:t>System</w:t>
+      </w:r>
+      <w:r>
+        <w:rPr>
+          <w:rFonts w:ascii="Times New Roman" w:hAnsi="Times New Roman" w:cs="Times New Roman"/>
+          <w:b/>
+          <w:sz w:val="28"/>
+          <w:szCs w:val="28"/>
+        </w:rPr>
+        <w:t xml:space="preserve">&gt; </w:t>
+      </w:r>
+      <w:r>
+        <w:rPr>
+          <w:rFonts w:ascii="Times New Roman" w:hAnsi="Times New Roman" w:cs="Times New Roman"/>
+          <w:b/>
+          <w:sz w:val="28"/>
+          <w:szCs w:val="28"/>
+        </w:rPr>
+        <w:t>Parse Data</w:t>
+      </w:r>
+    </w:p>
+    <w:p>
+      <w:pPr>
+        <w:pStyle w:val="Subtitle"/>
+        <w:spacing w:after="0"/>
+        <w:ind w:left="720"/>
+        <w:rPr>
+          <w:rFonts w:ascii="Times New Roman" w:hAnsi="Times New Roman" w:cs="Times New Roman"/>
+        </w:rPr>
+      </w:pPr>
+      <w:r>
+        <w:rPr>
+          <w:rFonts w:ascii="Times New Roman" w:hAnsi="Times New Roman" w:cs="Times New Roman"/>
+        </w:rPr>
+        <w:t>Use Case Diagram</w:t>
+      </w:r>
+    </w:p>
+    <w:p>
+      <w:pPr>
+        <w:jc w:val="center"/>
+        <w:rPr>
+          <w:rFonts w:ascii="Times New Roman" w:hAnsi="Times New Roman" w:cs="Times New Roman"/>
+          <w:lang w:val="en-GB"/>
+        </w:rPr>
+      </w:pPr>
+      <w:r>
+        <w:rPr>
+          <w:rFonts w:ascii="Times New Roman" w:hAnsi="Times New Roman" w:cs="Times New Roman"/>
+          <w:noProof/>
+          <w:lang w:eastAsia="en-US"/>
+        </w:rPr>
+        <w:drawing>
+          <wp:inline distT="0" distB="0" distL="0" distR="0">
+            <wp:extent cx="4686300" cy="1706880"/>
+            <wp:effectExtent l="0" t="0" r="0" b="7620"/>
+            <wp:docPr id="11" name="Picture 11"/>
+            <wp:cNvGraphicFramePr>
+              <a:graphicFrameLocks xmlns:a="http://schemas.openxmlformats.org/drawingml/2006/main" noChangeAspect="1"/>
+            </wp:cNvGraphicFramePr>
+            <a:graphic xmlns:a="http://schemas.openxmlformats.org/drawingml/2006/main">
+              <a:graphicData uri="http://schemas.openxmlformats.org/drawingml/2006/picture">
+                <pic:pic xmlns:pic="http://schemas.openxmlformats.org/drawingml/2006/picture">
+                  <pic:nvPicPr>
+                    <pic:cNvPr id="0" name="System.jpg"/>
+                    <pic:cNvPicPr/>
+                  </pic:nvPicPr>
+                  <pic:blipFill>
+                    <a:blip r:embed="rId12">
+                      <a:extLst>
+                        <a:ext uri="{28A0092B-C50C-407E-A947-70E740481C1C}">
+                          <a14:useLocalDpi xmlns:a14="http://schemas.microsoft.com/office/drawing/2010/main" val="0"/>
+                        </a:ext>
+                      </a:extLst>
+                    </a:blip>
+                    <a:stretch>
+                      <a:fillRect/>
+                    </a:stretch>
+                  </pic:blipFill>
+                  <pic:spPr>
+                    <a:xfrm>
+                      <a:off x="0" y="0"/>
+                      <a:ext cx="4686300" cy="1706880"/>
+                    </a:xfrm>
+                    <a:prstGeom prst="rect">
+                      <a:avLst/>
+                    </a:prstGeom>
+                  </pic:spPr>
+                </pic:pic>
+              </a:graphicData>
+            </a:graphic>
+          </wp:inline>
+        </w:drawing>
+      </w:r>
+    </w:p>
+    <w:p>
+      <w:pPr>
+        <w:pStyle w:val="Caption"/>
+        <w:jc w:val="center"/>
+        <w:rPr>
+          <w:rFonts w:ascii="Times New Roman" w:hAnsi="Times New Roman" w:cs="Times New Roman"/>
+          <w:color w:val="000000" w:themeColor="text1"/>
+          <w:sz w:val="24"/>
+          <w:szCs w:val="24"/>
+        </w:rPr>
+      </w:pPr>
+      <w:r>
+        <w:rPr>
+          <w:rFonts w:ascii="Times New Roman" w:hAnsi="Times New Roman" w:cs="Times New Roman"/>
+          <w:color w:val="000000" w:themeColor="text1"/>
+          <w:sz w:val="24"/>
+          <w:szCs w:val="24"/>
+        </w:rPr>
+        <w:t>Figure … : &lt;</w:t>
+      </w:r>
+      <w:r>
+        <w:rPr>
+          <w:rFonts w:ascii="Times New Roman" w:hAnsi="Times New Roman" w:cs="Times New Roman"/>
+          <w:color w:val="000000" w:themeColor="text1"/>
+          <w:sz w:val="24"/>
+          <w:szCs w:val="24"/>
+        </w:rPr>
+        <w:t>System</w:t>
+      </w:r>
+      <w:r>
+        <w:rPr>
+          <w:rFonts w:ascii="Times New Roman" w:hAnsi="Times New Roman" w:cs="Times New Roman"/>
+          <w:color w:val="000000" w:themeColor="text1"/>
+          <w:sz w:val="24"/>
+          <w:szCs w:val="24"/>
+        </w:rPr>
+        <w:t xml:space="preserve">&gt; </w:t>
+      </w:r>
+      <w:r>
+        <w:rPr>
+          <w:rFonts w:ascii="Times New Roman" w:hAnsi="Times New Roman" w:cs="Times New Roman"/>
+          <w:color w:val="000000" w:themeColor="text1"/>
+          <w:sz w:val="24"/>
+          <w:szCs w:val="24"/>
+        </w:rPr>
+        <w:t>Parse Data</w:t>
+      </w:r>
+    </w:p>
+    <w:p>
+      <w:pPr>
+        <w:pStyle w:val="Subtitle"/>
+        <w:spacing w:after="0"/>
+        <w:rPr>
+          <w:rFonts w:ascii="Times New Roman" w:hAnsi="Times New Roman" w:cs="Times New Roman"/>
+        </w:rPr>
+      </w:pPr>
+      <w:r>
+        <w:rPr>
+          <w:rFonts w:ascii="Times New Roman" w:hAnsi="Times New Roman" w:cs="Times New Roman"/>
+        </w:rPr>
+        <w:t>Use Case Specification</w:t>
+      </w:r>
+    </w:p>
+    <w:tbl>
+      <w:tblPr>
+        <w:tblStyle w:val="TableGrid"/>
+        <w:tblW w:w="0" w:type="auto"/>
+        <w:tblLayout w:type="fixed"/>
+        <w:tblLook w:val="04A0" w:firstRow="1" w:lastRow="0" w:firstColumn="1" w:lastColumn="0" w:noHBand="0" w:noVBand="1"/>
+      </w:tblPr>
+      <w:tblGrid>
+        <w:gridCol w:w="2251"/>
+        <w:gridCol w:w="2251"/>
+        <w:gridCol w:w="2251"/>
+        <w:gridCol w:w="2251"/>
+      </w:tblGrid>
+      <w:tr>
+        <w:tc>
+          <w:tcPr>
+            <w:tcW w:w="9004" w:type="dxa"/>
+            <w:gridSpan w:val="4"/>
+            <w:shd w:val="clear" w:color="auto" w:fill="D9D9D9" w:themeFill="background1" w:themeFillShade="D9"/>
+          </w:tcPr>
+          <w:p>
+            <w:pPr>
+              <w:rPr>
+                <w:rFonts w:ascii="Times New Roman" w:hAnsi="Times New Roman" w:cs="Times New Roman"/>
+                <w:b/>
+                <w:sz w:val="24"/>
+                <w:szCs w:val="24"/>
+              </w:rPr>
+            </w:pPr>
+            <w:r>
+              <w:rPr>
+                <w:rFonts w:ascii="Times New Roman" w:hAnsi="Times New Roman" w:cs="Times New Roman"/>
+                <w:b/>
+                <w:sz w:val="24"/>
+                <w:szCs w:val="24"/>
+              </w:rPr>
+              <w:t xml:space="preserve">USE CASE – </w:t>
+            </w:r>
+          </w:p>
+        </w:tc>
+      </w:tr>
+      <w:tr>
+        <w:tc>
+          <w:tcPr>
+            <w:tcW w:w="2251" w:type="dxa"/>
+            <w:shd w:val="clear" w:color="auto" w:fill="D9D9D9" w:themeFill="background1" w:themeFillShade="D9"/>
+          </w:tcPr>
+          <w:p>
+            <w:pPr>
+              <w:rPr>
+                <w:rFonts w:ascii="Times New Roman" w:hAnsi="Times New Roman" w:cs="Times New Roman"/>
+                <w:b/>
+                <w:sz w:val="24"/>
+                <w:szCs w:val="24"/>
+              </w:rPr>
+            </w:pPr>
+            <w:r>
+              <w:rPr>
+                <w:rFonts w:ascii="Times New Roman" w:hAnsi="Times New Roman" w:cs="Times New Roman"/>
+                <w:b/>
+                <w:sz w:val="24"/>
+                <w:szCs w:val="24"/>
+              </w:rPr>
+              <w:t>Use Case No.</w:t>
+            </w:r>
+          </w:p>
+        </w:tc>
+        <w:tc>
+          <w:tcPr>
+            <w:tcW w:w="2251" w:type="dxa"/>
+          </w:tcPr>
+          <w:p>
+            <w:pPr>
+              <w:rPr>
+                <w:rFonts w:ascii="Times New Roman" w:hAnsi="Times New Roman" w:cs="Times New Roman"/>
+                <w:sz w:val="24"/>
+                <w:szCs w:val="24"/>
+              </w:rPr>
+            </w:pPr>
+          </w:p>
+        </w:tc>
+        <w:tc>
+          <w:tcPr>
+            <w:tcW w:w="2251" w:type="dxa"/>
+            <w:shd w:val="clear" w:color="auto" w:fill="D9D9D9" w:themeFill="background1" w:themeFillShade="D9"/>
+          </w:tcPr>
+          <w:p>
+            <w:pPr>
+              <w:rPr>
+                <w:rFonts w:ascii="Times New Roman" w:hAnsi="Times New Roman" w:cs="Times New Roman"/>
+                <w:b/>
+                <w:sz w:val="24"/>
+                <w:szCs w:val="24"/>
+              </w:rPr>
+            </w:pPr>
+            <w:r>
+              <w:rPr>
+                <w:rFonts w:ascii="Times New Roman" w:hAnsi="Times New Roman" w:cs="Times New Roman"/>
+                <w:b/>
+                <w:sz w:val="24"/>
+                <w:szCs w:val="24"/>
+              </w:rPr>
+              <w:t>Use Case Version</w:t>
+            </w:r>
+          </w:p>
+        </w:tc>
+        <w:tc>
+          <w:tcPr>
+            <w:tcW w:w="2251" w:type="dxa"/>
+          </w:tcPr>
+          <w:p>
+            <w:pPr>
+              <w:rPr>
+                <w:rFonts w:ascii="Times New Roman" w:hAnsi="Times New Roman" w:cs="Times New Roman"/>
+                <w:sz w:val="24"/>
+                <w:szCs w:val="24"/>
+              </w:rPr>
+            </w:pPr>
+            <w:r>
+              <w:rPr>
+                <w:rFonts w:ascii="Times New Roman" w:hAnsi="Times New Roman" w:cs="Times New Roman"/>
+                <w:sz w:val="24"/>
+                <w:szCs w:val="24"/>
+              </w:rPr>
+              <w:t>2.0</w:t>
+            </w:r>
+          </w:p>
+        </w:tc>
+      </w:tr>
+      <w:tr>
+        <w:tc>
+          <w:tcPr>
+            <w:tcW w:w="2251" w:type="dxa"/>
+            <w:shd w:val="clear" w:color="auto" w:fill="D9D9D9" w:themeFill="background1" w:themeFillShade="D9"/>
+          </w:tcPr>
+          <w:p>
+            <w:pPr>
+              <w:rPr>
+                <w:rFonts w:ascii="Times New Roman" w:hAnsi="Times New Roman" w:cs="Times New Roman"/>
+                <w:b/>
+                <w:sz w:val="24"/>
+                <w:szCs w:val="24"/>
+              </w:rPr>
+            </w:pPr>
+            <w:r>
+              <w:rPr>
+                <w:rFonts w:ascii="Times New Roman" w:hAnsi="Times New Roman" w:cs="Times New Roman"/>
+                <w:b/>
+                <w:sz w:val="24"/>
+                <w:szCs w:val="24"/>
+              </w:rPr>
+              <w:t>Use Case Name</w:t>
+            </w:r>
+          </w:p>
+        </w:tc>
+        <w:tc>
+          <w:tcPr>
+            <w:tcW w:w="6753" w:type="dxa"/>
+            <w:gridSpan w:val="3"/>
+          </w:tcPr>
+          <w:p>
+            <w:pPr>
+              <w:rPr>
+                <w:rFonts w:ascii="Times New Roman" w:hAnsi="Times New Roman" w:cs="Times New Roman"/>
+                <w:sz w:val="24"/>
+                <w:szCs w:val="24"/>
+              </w:rPr>
+            </w:pPr>
+            <w:r>
+              <w:rPr>
+                <w:rFonts w:ascii="Times New Roman" w:hAnsi="Times New Roman" w:cs="Times New Roman"/>
+                <w:sz w:val="24"/>
+                <w:szCs w:val="24"/>
+              </w:rPr>
+              <w:t>Parse Data</w:t>
+            </w:r>
+          </w:p>
+        </w:tc>
+      </w:tr>
+      <w:tr>
+        <w:tc>
+          <w:tcPr>
+            <w:tcW w:w="2251" w:type="dxa"/>
+            <w:shd w:val="clear" w:color="auto" w:fill="D9D9D9" w:themeFill="background1" w:themeFillShade="D9"/>
+          </w:tcPr>
+          <w:p>
+            <w:pPr>
+              <w:rPr>
+                <w:rFonts w:ascii="Times New Roman" w:hAnsi="Times New Roman" w:cs="Times New Roman"/>
+                <w:b/>
+                <w:sz w:val="24"/>
+                <w:szCs w:val="24"/>
+              </w:rPr>
+            </w:pPr>
+            <w:r>
+              <w:rPr>
+                <w:rFonts w:ascii="Times New Roman" w:hAnsi="Times New Roman" w:cs="Times New Roman"/>
+                <w:b/>
+                <w:sz w:val="24"/>
+                <w:szCs w:val="24"/>
+              </w:rPr>
+              <w:t>Author</w:t>
+            </w:r>
+          </w:p>
+        </w:tc>
+        <w:tc>
+          <w:tcPr>
+            <w:tcW w:w="6753" w:type="dxa"/>
+            <w:gridSpan w:val="3"/>
+          </w:tcPr>
+          <w:p>
+            <w:pPr>
+              <w:rPr>
+                <w:rFonts w:ascii="Times New Roman" w:hAnsi="Times New Roman" w:cs="Times New Roman"/>
+                <w:sz w:val="24"/>
+                <w:szCs w:val="24"/>
+              </w:rPr>
+            </w:pPr>
+            <w:r>
+              <w:rPr>
+                <w:rFonts w:ascii="Times New Roman" w:hAnsi="Times New Roman" w:cs="Times New Roman"/>
+                <w:sz w:val="24"/>
+                <w:szCs w:val="24"/>
+              </w:rPr>
+              <w:t>Hoang Trung Hieu</w:t>
+            </w:r>
+          </w:p>
+        </w:tc>
+      </w:tr>
+      <w:tr>
+        <w:tc>
+          <w:tcPr>
+            <w:tcW w:w="2251" w:type="dxa"/>
+            <w:shd w:val="clear" w:color="auto" w:fill="D9D9D9" w:themeFill="background1" w:themeFillShade="D9"/>
+          </w:tcPr>
+          <w:p>
+            <w:pPr>
+              <w:rPr>
+                <w:rFonts w:ascii="Times New Roman" w:hAnsi="Times New Roman" w:cs="Times New Roman"/>
+                <w:b/>
+                <w:sz w:val="24"/>
+                <w:szCs w:val="24"/>
+              </w:rPr>
+            </w:pPr>
+            <w:r>
+              <w:rPr>
+                <w:rFonts w:ascii="Times New Roman" w:hAnsi="Times New Roman" w:cs="Times New Roman"/>
+                <w:b/>
+                <w:sz w:val="24"/>
+                <w:szCs w:val="24"/>
+              </w:rPr>
+              <w:t>Date</w:t>
+            </w:r>
+          </w:p>
+        </w:tc>
+        <w:tc>
+          <w:tcPr>
+            <w:tcW w:w="2251" w:type="dxa"/>
+          </w:tcPr>
+          <w:p>
+            <w:pPr>
+              <w:rPr>
+                <w:rFonts w:ascii="Times New Roman" w:hAnsi="Times New Roman" w:cs="Times New Roman"/>
+                <w:sz w:val="24"/>
+                <w:szCs w:val="24"/>
+              </w:rPr>
+            </w:pPr>
+            <w:r>
+              <w:rPr>
+                <w:rFonts w:ascii="Times New Roman" w:hAnsi="Times New Roman" w:cs="Times New Roman"/>
+                <w:sz w:val="24"/>
+                <w:szCs w:val="24"/>
+              </w:rPr>
+              <w:t>22</w:t>
+            </w:r>
+            <w:r>
+              <w:rPr>
+                <w:rFonts w:ascii="Times New Roman" w:hAnsi="Times New Roman" w:cs="Times New Roman"/>
+                <w:sz w:val="24"/>
+                <w:szCs w:val="24"/>
+              </w:rPr>
+              <w:t>/0</w:t>
+            </w:r>
+            <w:r>
+              <w:rPr>
+                <w:rFonts w:ascii="Times New Roman" w:hAnsi="Times New Roman" w:cs="Times New Roman"/>
+                <w:sz w:val="24"/>
+                <w:szCs w:val="24"/>
+              </w:rPr>
+              <w:t>9</w:t>
+            </w:r>
+            <w:r>
+              <w:rPr>
+                <w:rFonts w:ascii="Times New Roman" w:hAnsi="Times New Roman" w:cs="Times New Roman"/>
+                <w:sz w:val="24"/>
+                <w:szCs w:val="24"/>
+              </w:rPr>
+              <w:t>/2014</w:t>
+            </w:r>
+          </w:p>
+        </w:tc>
+        <w:tc>
+          <w:tcPr>
+            <w:tcW w:w="2251" w:type="dxa"/>
+            <w:shd w:val="clear" w:color="auto" w:fill="D9D9D9" w:themeFill="background1" w:themeFillShade="D9"/>
+          </w:tcPr>
+          <w:p>
+            <w:pPr>
+              <w:rPr>
+                <w:rFonts w:ascii="Times New Roman" w:hAnsi="Times New Roman" w:cs="Times New Roman"/>
+                <w:b/>
+                <w:sz w:val="24"/>
+                <w:szCs w:val="24"/>
+              </w:rPr>
+            </w:pPr>
+            <w:r>
+              <w:rPr>
+                <w:rFonts w:ascii="Times New Roman" w:hAnsi="Times New Roman" w:cs="Times New Roman"/>
+                <w:b/>
+                <w:sz w:val="24"/>
+                <w:szCs w:val="24"/>
+              </w:rPr>
+              <w:t>Priority</w:t>
+            </w:r>
+          </w:p>
+        </w:tc>
+        <w:tc>
+          <w:tcPr>
+            <w:tcW w:w="2251" w:type="dxa"/>
+          </w:tcPr>
+          <w:p>
+            <w:pPr>
+              <w:rPr>
+                <w:rFonts w:ascii="Times New Roman" w:hAnsi="Times New Roman" w:cs="Times New Roman"/>
+                <w:sz w:val="24"/>
+                <w:szCs w:val="24"/>
+              </w:rPr>
+            </w:pPr>
+            <w:r>
+              <w:rPr>
+                <w:rFonts w:ascii="Times New Roman" w:hAnsi="Times New Roman" w:cs="Times New Roman"/>
+                <w:sz w:val="24"/>
+                <w:szCs w:val="24"/>
+              </w:rPr>
+              <w:t>Normal</w:t>
+            </w:r>
+          </w:p>
+        </w:tc>
+      </w:tr>
+      <w:tr>
+        <w:tc>
+          <w:tcPr>
+            <w:tcW w:w="9004" w:type="dxa"/>
+            <w:gridSpan w:val="4"/>
+          </w:tcPr>
+          <w:p>
+            <w:pPr>
+              <w:rPr>
+                <w:rFonts w:ascii="Times New Roman" w:hAnsi="Times New Roman" w:cs="Times New Roman"/>
+                <w:b/>
+                <w:sz w:val="24"/>
+                <w:szCs w:val="24"/>
+              </w:rPr>
+            </w:pPr>
+            <w:r>
+              <w:rPr>
+                <w:rFonts w:ascii="Times New Roman" w:hAnsi="Times New Roman" w:cs="Times New Roman"/>
+                <w:b/>
+                <w:sz w:val="24"/>
+                <w:szCs w:val="24"/>
+              </w:rPr>
+              <w:lastRenderedPageBreak/>
+              <w:t>Actor:</w:t>
+            </w:r>
+          </w:p>
+          <w:p>
+            <w:pPr>
+              <w:pStyle w:val="ListParagraph"/>
+              <w:numPr>
+                <w:ilvl w:val="0"/>
+                <w:numId w:val="10"/>
+              </w:numPr>
+              <w:rPr>
+                <w:rFonts w:ascii="Times New Roman" w:hAnsi="Times New Roman" w:cs="Times New Roman"/>
+                <w:sz w:val="24"/>
+                <w:szCs w:val="24"/>
+              </w:rPr>
+            </w:pPr>
+            <w:r>
+              <w:rPr>
+                <w:rFonts w:ascii="Times New Roman" w:hAnsi="Times New Roman" w:cs="Times New Roman"/>
+                <w:sz w:val="24"/>
+                <w:szCs w:val="24"/>
+              </w:rPr>
+              <w:t>System</w:t>
+            </w:r>
+            <w:r>
+              <w:rPr>
+                <w:rFonts w:ascii="Times New Roman" w:hAnsi="Times New Roman" w:cs="Times New Roman"/>
+                <w:sz w:val="24"/>
+                <w:szCs w:val="24"/>
+              </w:rPr>
+              <w:t>.</w:t>
+            </w:r>
+          </w:p>
+          <w:p>
+            <w:pPr>
+              <w:rPr>
+                <w:rFonts w:ascii="Times New Roman" w:hAnsi="Times New Roman" w:cs="Times New Roman"/>
+                <w:b/>
+                <w:sz w:val="24"/>
+                <w:szCs w:val="24"/>
+              </w:rPr>
+            </w:pPr>
+            <w:r>
+              <w:rPr>
+                <w:rFonts w:ascii="Times New Roman" w:hAnsi="Times New Roman" w:cs="Times New Roman"/>
+                <w:b/>
+                <w:sz w:val="24"/>
+                <w:szCs w:val="24"/>
+              </w:rPr>
+              <w:t>Summary:</w:t>
+            </w:r>
+          </w:p>
+          <w:p>
+            <w:pPr>
+              <w:pStyle w:val="ListParagraph"/>
+              <w:numPr>
+                <w:ilvl w:val="0"/>
+                <w:numId w:val="10"/>
+              </w:numPr>
+              <w:rPr>
+                <w:rFonts w:ascii="Times New Roman" w:hAnsi="Times New Roman" w:cs="Times New Roman"/>
+                <w:sz w:val="24"/>
+                <w:szCs w:val="24"/>
+              </w:rPr>
+            </w:pPr>
+            <w:r>
+              <w:rPr>
+                <w:rFonts w:ascii="Times New Roman" w:hAnsi="Times New Roman" w:cs="Times New Roman"/>
+                <w:sz w:val="24"/>
+                <w:szCs w:val="24"/>
+              </w:rPr>
+              <w:t xml:space="preserve">System will parse data automatically from </w:t>
+            </w:r>
+            <w:r>
+              <w:rPr>
+                <w:rFonts w:ascii="Times New Roman" w:hAnsi="Times New Roman" w:cs="Times New Roman"/>
+                <w:sz w:val="24"/>
+                <w:szCs w:val="24"/>
+              </w:rPr>
+              <w:t xml:space="preserve">the </w:t>
+            </w:r>
+            <w:r>
+              <w:rPr>
+                <w:rFonts w:ascii="Times New Roman" w:hAnsi="Times New Roman" w:cs="Times New Roman"/>
+                <w:sz w:val="24"/>
+                <w:szCs w:val="24"/>
+              </w:rPr>
+              <w:t>defined website</w:t>
+            </w:r>
+            <w:r>
+              <w:rPr>
+                <w:rFonts w:ascii="Times New Roman" w:hAnsi="Times New Roman" w:cs="Times New Roman"/>
+                <w:sz w:val="24"/>
+                <w:szCs w:val="24"/>
+              </w:rPr>
+              <w:t>s</w:t>
+            </w:r>
+            <w:r>
+              <w:rPr>
+                <w:rFonts w:ascii="Times New Roman" w:hAnsi="Times New Roman" w:cs="Times New Roman"/>
+                <w:sz w:val="24"/>
+                <w:szCs w:val="24"/>
+              </w:rPr>
+              <w:t xml:space="preserve"> at the specified time.</w:t>
+            </w:r>
+          </w:p>
+          <w:p>
+            <w:pPr>
+              <w:rPr>
+                <w:rFonts w:ascii="Times New Roman" w:hAnsi="Times New Roman" w:cs="Times New Roman"/>
+                <w:b/>
+                <w:sz w:val="24"/>
+                <w:szCs w:val="24"/>
+              </w:rPr>
+            </w:pPr>
+            <w:r>
+              <w:rPr>
+                <w:rFonts w:ascii="Times New Roman" w:hAnsi="Times New Roman" w:cs="Times New Roman"/>
+                <w:b/>
+                <w:sz w:val="24"/>
+                <w:szCs w:val="24"/>
+              </w:rPr>
+              <w:t>Goal:</w:t>
+            </w:r>
+          </w:p>
+          <w:p>
+            <w:pPr>
+              <w:pStyle w:val="ListParagraph"/>
+              <w:numPr>
+                <w:ilvl w:val="0"/>
+                <w:numId w:val="10"/>
+              </w:numPr>
+              <w:rPr>
+                <w:rFonts w:ascii="Times New Roman" w:hAnsi="Times New Roman" w:cs="Times New Roman"/>
+                <w:sz w:val="24"/>
+                <w:szCs w:val="24"/>
+              </w:rPr>
+            </w:pPr>
+            <w:r>
+              <w:rPr>
+                <w:rFonts w:ascii="Times New Roman" w:hAnsi="Times New Roman" w:cs="Times New Roman"/>
+                <w:sz w:val="24"/>
+                <w:szCs w:val="24"/>
+              </w:rPr>
+              <w:t xml:space="preserve">Get data from the </w:t>
+            </w:r>
+            <w:r>
+              <w:rPr>
+                <w:rFonts w:ascii="Times New Roman" w:hAnsi="Times New Roman" w:cs="Times New Roman"/>
+                <w:sz w:val="24"/>
+                <w:szCs w:val="24"/>
+              </w:rPr>
+              <w:t>defined websites to store in the database.</w:t>
+            </w:r>
+          </w:p>
+          <w:p>
+            <w:pPr>
+              <w:rPr>
+                <w:rFonts w:ascii="Times New Roman" w:hAnsi="Times New Roman" w:cs="Times New Roman"/>
+                <w:b/>
+                <w:sz w:val="24"/>
+                <w:szCs w:val="24"/>
+              </w:rPr>
+            </w:pPr>
+            <w:r>
+              <w:rPr>
+                <w:rFonts w:ascii="Times New Roman" w:hAnsi="Times New Roman" w:cs="Times New Roman"/>
+                <w:b/>
+                <w:sz w:val="24"/>
+                <w:szCs w:val="24"/>
+              </w:rPr>
+              <w:t>Triggers:</w:t>
+            </w:r>
+          </w:p>
+          <w:p>
+            <w:pPr>
+              <w:pStyle w:val="ListParagraph"/>
+              <w:numPr>
+                <w:ilvl w:val="0"/>
+                <w:numId w:val="10"/>
+              </w:numPr>
+              <w:rPr>
+                <w:rFonts w:ascii="Times New Roman" w:hAnsi="Times New Roman" w:cs="Times New Roman"/>
+                <w:b/>
+                <w:sz w:val="24"/>
+                <w:szCs w:val="24"/>
+              </w:rPr>
+            </w:pPr>
+            <w:r>
+              <w:rPr>
+                <w:rFonts w:ascii="Times New Roman" w:hAnsi="Times New Roman" w:cs="Times New Roman"/>
+                <w:sz w:val="24"/>
+                <w:szCs w:val="24"/>
+              </w:rPr>
+              <w:t>The time hits the configured time.</w:t>
+            </w:r>
+          </w:p>
+          <w:p>
+            <w:pPr>
+              <w:rPr>
+                <w:rFonts w:ascii="Times New Roman" w:hAnsi="Times New Roman" w:cs="Times New Roman"/>
+                <w:sz w:val="24"/>
+                <w:szCs w:val="24"/>
+              </w:rPr>
+            </w:pPr>
+            <w:r>
+              <w:rPr>
+                <w:rFonts w:ascii="Times New Roman" w:hAnsi="Times New Roman" w:cs="Times New Roman"/>
+                <w:b/>
+                <w:sz w:val="24"/>
+                <w:szCs w:val="24"/>
+              </w:rPr>
+              <w:t>Preconditions:</w:t>
+            </w:r>
+          </w:p>
+          <w:p>
+            <w:pPr>
+              <w:pStyle w:val="ListParagraph"/>
+              <w:numPr>
+                <w:ilvl w:val="0"/>
+                <w:numId w:val="10"/>
+              </w:numPr>
+              <w:rPr>
+                <w:rFonts w:ascii="Times New Roman" w:hAnsi="Times New Roman" w:cs="Times New Roman"/>
+                <w:b/>
+                <w:sz w:val="24"/>
+                <w:szCs w:val="24"/>
+              </w:rPr>
+            </w:pPr>
+            <w:r>
+              <w:rPr>
+                <w:rFonts w:ascii="Times New Roman" w:hAnsi="Times New Roman" w:cs="Times New Roman"/>
+                <w:sz w:val="24"/>
+                <w:szCs w:val="24"/>
+              </w:rPr>
+              <w:t>The parser of defined websites has to activate</w:t>
+            </w:r>
+            <w:r>
+              <w:rPr>
+                <w:rFonts w:ascii="Times New Roman" w:hAnsi="Times New Roman" w:cs="Times New Roman"/>
+                <w:sz w:val="24"/>
+                <w:szCs w:val="24"/>
+              </w:rPr>
+              <w:t>.</w:t>
+            </w:r>
+          </w:p>
+          <w:p>
+            <w:pPr>
+              <w:pStyle w:val="ListParagraph"/>
+              <w:numPr>
+                <w:ilvl w:val="0"/>
+                <w:numId w:val="10"/>
+              </w:numPr>
+              <w:rPr>
+                <w:rFonts w:ascii="Times New Roman" w:hAnsi="Times New Roman" w:cs="Times New Roman"/>
+                <w:b/>
+                <w:sz w:val="24"/>
+                <w:szCs w:val="24"/>
+              </w:rPr>
+            </w:pPr>
+            <w:r>
+              <w:rPr>
+                <w:rFonts w:ascii="Times New Roman" w:hAnsi="Times New Roman" w:cs="Times New Roman"/>
+                <w:sz w:val="24"/>
+                <w:szCs w:val="24"/>
+              </w:rPr>
+              <w:t>The time hits configured time.</w:t>
+            </w:r>
+          </w:p>
+          <w:p>
+            <w:pPr>
+              <w:rPr>
+                <w:rFonts w:ascii="Times New Roman" w:hAnsi="Times New Roman" w:cs="Times New Roman"/>
+                <w:b/>
+                <w:sz w:val="24"/>
+                <w:szCs w:val="24"/>
+              </w:rPr>
+            </w:pPr>
+            <w:r>
+              <w:rPr>
+                <w:rFonts w:ascii="Times New Roman" w:hAnsi="Times New Roman" w:cs="Times New Roman"/>
+                <w:b/>
+                <w:sz w:val="24"/>
+                <w:szCs w:val="24"/>
+              </w:rPr>
+              <w:t>Post Conditions:</w:t>
+            </w:r>
+          </w:p>
+          <w:p>
+            <w:pPr>
+              <w:pStyle w:val="ListParagraph"/>
+              <w:numPr>
+                <w:ilvl w:val="0"/>
+                <w:numId w:val="10"/>
+              </w:numPr>
+              <w:rPr>
+                <w:rFonts w:ascii="Times New Roman" w:hAnsi="Times New Roman" w:cs="Times New Roman"/>
+                <w:sz w:val="24"/>
+                <w:szCs w:val="24"/>
+              </w:rPr>
+            </w:pPr>
+            <w:r>
+              <w:rPr>
+                <w:rFonts w:ascii="Times New Roman" w:hAnsi="Times New Roman" w:cs="Times New Roman"/>
+                <w:b/>
+                <w:sz w:val="24"/>
+                <w:szCs w:val="24"/>
+              </w:rPr>
+              <w:t>Success</w:t>
+            </w:r>
+            <w:r>
+              <w:rPr>
+                <w:rFonts w:ascii="Times New Roman" w:hAnsi="Times New Roman" w:cs="Times New Roman"/>
+                <w:sz w:val="24"/>
+                <w:szCs w:val="24"/>
+              </w:rPr>
+              <w:t xml:space="preserve">: </w:t>
+            </w:r>
+            <w:r>
+              <w:rPr>
+                <w:rFonts w:ascii="Times New Roman" w:hAnsi="Times New Roman" w:cs="Times New Roman"/>
+                <w:sz w:val="24"/>
+                <w:szCs w:val="24"/>
+              </w:rPr>
+              <w:t xml:space="preserve">New data is inserted to </w:t>
+            </w:r>
+            <w:r>
+              <w:rPr>
+                <w:rFonts w:ascii="Times New Roman" w:hAnsi="Times New Roman" w:cs="Times New Roman"/>
+                <w:sz w:val="24"/>
+                <w:szCs w:val="24"/>
+              </w:rPr>
+              <w:t>database. Log file is generated</w:t>
+            </w:r>
+            <w:r>
+              <w:rPr>
+                <w:rFonts w:ascii="Times New Roman" w:hAnsi="Times New Roman" w:cs="Times New Roman"/>
+                <w:sz w:val="24"/>
+                <w:szCs w:val="24"/>
+              </w:rPr>
+              <w:t>.</w:t>
+            </w:r>
+          </w:p>
+          <w:p>
+            <w:pPr>
+              <w:pStyle w:val="ListParagraph"/>
+              <w:numPr>
+                <w:ilvl w:val="0"/>
+                <w:numId w:val="10"/>
+              </w:numPr>
+              <w:rPr>
+                <w:rFonts w:ascii="Times New Roman" w:hAnsi="Times New Roman" w:cs="Times New Roman"/>
+                <w:sz w:val="24"/>
+                <w:szCs w:val="24"/>
+              </w:rPr>
+            </w:pPr>
+            <w:r>
+              <w:rPr>
+                <w:rFonts w:ascii="Times New Roman" w:hAnsi="Times New Roman" w:cs="Times New Roman"/>
+                <w:b/>
+                <w:sz w:val="24"/>
+                <w:szCs w:val="24"/>
+              </w:rPr>
+              <w:t>Fail:</w:t>
+            </w:r>
+            <w:r>
+              <w:rPr>
+                <w:rFonts w:ascii="Times New Roman" w:hAnsi="Times New Roman" w:cs="Times New Roman"/>
+                <w:b/>
+                <w:sz w:val="24"/>
+                <w:szCs w:val="24"/>
+              </w:rPr>
+              <w:t xml:space="preserve"> </w:t>
+            </w:r>
+            <w:r>
+              <w:rPr>
+                <w:rFonts w:ascii="Times New Roman" w:hAnsi="Times New Roman" w:cs="Times New Roman"/>
+                <w:sz w:val="24"/>
+                <w:szCs w:val="24"/>
+              </w:rPr>
+              <w:t>Nothing is changed in the database. Log file is generated</w:t>
+            </w:r>
+            <w:r>
+              <w:rPr>
+                <w:rFonts w:ascii="Times New Roman" w:hAnsi="Times New Roman" w:cs="Times New Roman"/>
+                <w:sz w:val="24"/>
+                <w:szCs w:val="24"/>
+              </w:rPr>
+              <w:t>.</w:t>
+            </w:r>
+          </w:p>
+          <w:p>
+            <w:pPr>
+              <w:rPr>
+                <w:rFonts w:ascii="Times New Roman" w:hAnsi="Times New Roman" w:cs="Times New Roman"/>
+                <w:sz w:val="24"/>
+                <w:szCs w:val="24"/>
+              </w:rPr>
+            </w:pPr>
+          </w:p>
+          <w:p>
+            <w:pPr>
+              <w:rPr>
+                <w:rFonts w:ascii="Times New Roman" w:hAnsi="Times New Roman" w:cs="Times New Roman"/>
+                <w:b/>
+                <w:sz w:val="24"/>
+                <w:szCs w:val="24"/>
+              </w:rPr>
+            </w:pPr>
+            <w:r>
+              <w:rPr>
+                <w:rFonts w:ascii="Times New Roman" w:hAnsi="Times New Roman" w:cs="Times New Roman"/>
+                <w:b/>
+                <w:sz w:val="24"/>
+                <w:szCs w:val="24"/>
+              </w:rPr>
+              <w:t>Main Success Scenario:</w:t>
+            </w:r>
+          </w:p>
+          <w:tbl>
+            <w:tblPr>
+              <w:tblStyle w:val="TableGrid"/>
+              <w:tblW w:w="0" w:type="auto"/>
+              <w:tblLayout w:type="fixed"/>
+              <w:tblLook w:val="04A0" w:firstRow="1" w:lastRow="0" w:firstColumn="1" w:lastColumn="0" w:noHBand="0" w:noVBand="1"/>
+            </w:tblPr>
+            <w:tblGrid>
+              <w:gridCol w:w="754"/>
+              <w:gridCol w:w="4011"/>
+              <w:gridCol w:w="4013"/>
+            </w:tblGrid>
+            <w:tr>
+              <w:tc>
+                <w:tcPr>
+                  <w:tcW w:w="754" w:type="dxa"/>
+                  <w:shd w:val="clear" w:color="auto" w:fill="D9D9D9" w:themeFill="background1" w:themeFillShade="D9"/>
+                </w:tcPr>
+                <w:p>
+                  <w:pPr>
+                    <w:jc w:val="center"/>
+                    <w:rPr>
+                      <w:rFonts w:ascii="Times New Roman" w:hAnsi="Times New Roman" w:cs="Times New Roman"/>
+                      <w:sz w:val="24"/>
+                      <w:szCs w:val="24"/>
+                    </w:rPr>
+                  </w:pPr>
+                  <w:r>
+                    <w:rPr>
+                      <w:rFonts w:ascii="Times New Roman" w:hAnsi="Times New Roman" w:cs="Times New Roman"/>
+                      <w:sz w:val="24"/>
+                      <w:szCs w:val="24"/>
+                    </w:rPr>
+                    <w:t>Step</w:t>
+                  </w:r>
+                </w:p>
+              </w:tc>
+              <w:tc>
+                <w:tcPr>
+                  <w:tcW w:w="4011" w:type="dxa"/>
+                  <w:shd w:val="clear" w:color="auto" w:fill="D9D9D9" w:themeFill="background1" w:themeFillShade="D9"/>
+                </w:tcPr>
+                <w:p>
+                  <w:pPr>
+                    <w:jc w:val="center"/>
+                    <w:rPr>
+                      <w:rFonts w:ascii="Times New Roman" w:hAnsi="Times New Roman" w:cs="Times New Roman"/>
+                      <w:sz w:val="24"/>
+                      <w:szCs w:val="24"/>
+                    </w:rPr>
+                  </w:pPr>
+                  <w:r>
+                    <w:rPr>
+                      <w:rFonts w:ascii="Times New Roman" w:hAnsi="Times New Roman" w:cs="Times New Roman"/>
+                      <w:sz w:val="24"/>
+                      <w:szCs w:val="24"/>
+                    </w:rPr>
+                    <w:t>Actor Action</w:t>
+                  </w:r>
+                </w:p>
+              </w:tc>
+              <w:tc>
+                <w:tcPr>
+                  <w:tcW w:w="4013" w:type="dxa"/>
+                  <w:shd w:val="clear" w:color="auto" w:fill="D9D9D9" w:themeFill="background1" w:themeFillShade="D9"/>
+                </w:tcPr>
+                <w:p>
+                  <w:pPr>
+                    <w:jc w:val="center"/>
+                    <w:rPr>
+                      <w:rFonts w:ascii="Times New Roman" w:hAnsi="Times New Roman" w:cs="Times New Roman"/>
+                      <w:sz w:val="24"/>
+                      <w:szCs w:val="24"/>
+                    </w:rPr>
+                  </w:pPr>
+                  <w:r>
+                    <w:rPr>
+                      <w:rFonts w:ascii="Times New Roman" w:hAnsi="Times New Roman" w:cs="Times New Roman"/>
+                      <w:sz w:val="24"/>
+                      <w:szCs w:val="24"/>
+                    </w:rPr>
+                    <w:t>System Response</w:t>
+                  </w:r>
+                </w:p>
+              </w:tc>
+            </w:tr>
+            <w:tr>
+              <w:tc>
+                <w:tcPr>
+                  <w:tcW w:w="754" w:type="dxa"/>
+                </w:tcPr>
+                <w:p>
+                  <w:pPr>
+                    <w:jc w:val="center"/>
+                    <w:rPr>
+                      <w:rFonts w:ascii="Times New Roman" w:hAnsi="Times New Roman" w:cs="Times New Roman"/>
+                      <w:sz w:val="24"/>
+                      <w:szCs w:val="24"/>
+                    </w:rPr>
+                  </w:pPr>
+                  <w:r>
+                    <w:rPr>
+                      <w:rFonts w:ascii="Times New Roman" w:hAnsi="Times New Roman" w:cs="Times New Roman"/>
+                      <w:sz w:val="24"/>
+                      <w:szCs w:val="24"/>
+                    </w:rPr>
+                    <w:t>1</w:t>
+                  </w:r>
+                </w:p>
+              </w:tc>
+              <w:tc>
+                <w:tcPr>
+                  <w:tcW w:w="4011" w:type="dxa"/>
+                </w:tcPr>
+                <w:p>
+                  <w:pPr>
+                    <w:rPr>
+                      <w:rFonts w:ascii="Times New Roman" w:hAnsi="Times New Roman" w:cs="Times New Roman"/>
+                      <w:sz w:val="24"/>
+                      <w:szCs w:val="24"/>
+                    </w:rPr>
+                  </w:pPr>
+                  <w:r>
+                    <w:rPr>
+                      <w:rFonts w:ascii="Times New Roman" w:hAnsi="Times New Roman" w:cs="Times New Roman"/>
+                      <w:sz w:val="24"/>
+                      <w:szCs w:val="24"/>
+                    </w:rPr>
+                    <w:t>Server checks the current time. If it hits configured time, parse process starts.</w:t>
+                  </w:r>
+                </w:p>
+              </w:tc>
+              <w:tc>
+                <w:tcPr>
+                  <w:tcW w:w="4013" w:type="dxa"/>
+                </w:tcPr>
+                <w:p>
+                  <w:pPr>
+                    <w:rPr>
+                      <w:rFonts w:ascii="Times New Roman" w:hAnsi="Times New Roman" w:cs="Times New Roman"/>
+                      <w:sz w:val="24"/>
+                      <w:szCs w:val="24"/>
+                    </w:rPr>
+                  </w:pPr>
+                </w:p>
+                <w:p>
+                  <w:pPr>
+                    <w:rPr>
+                      <w:rFonts w:ascii="Times New Roman" w:hAnsi="Times New Roman" w:cs="Times New Roman"/>
+                      <w:sz w:val="24"/>
+                      <w:szCs w:val="24"/>
+                    </w:rPr>
+                  </w:pPr>
+                </w:p>
+                <w:p>
+                  <w:pPr>
+                    <w:rPr>
+                      <w:rFonts w:ascii="Times New Roman" w:hAnsi="Times New Roman" w:cs="Times New Roman"/>
+                      <w:sz w:val="24"/>
+                      <w:szCs w:val="24"/>
+                    </w:rPr>
+                  </w:pPr>
+                </w:p>
+                <w:p>
+                  <w:pPr>
+                    <w:pStyle w:val="ListParagraph"/>
+                    <w:numPr>
+                      <w:ilvl w:val="0"/>
+                      <w:numId w:val="10"/>
+                    </w:numPr>
+                    <w:rPr>
+                      <w:rFonts w:ascii="Times New Roman" w:hAnsi="Times New Roman" w:cs="Times New Roman"/>
+                      <w:sz w:val="24"/>
+                      <w:szCs w:val="24"/>
+                    </w:rPr>
+                  </w:pPr>
+                  <w:r>
+                    <w:rPr>
+                      <w:rFonts w:ascii="Times New Roman" w:hAnsi="Times New Roman" w:cs="Times New Roman"/>
+                      <w:sz w:val="24"/>
+                      <w:szCs w:val="24"/>
+                    </w:rPr>
+                    <w:t>Send request to the parsed link.</w:t>
+                  </w:r>
+                </w:p>
+                <w:p>
+                  <w:pPr>
+                    <w:pStyle w:val="ListParagraph"/>
+                    <w:numPr>
+                      <w:ilvl w:val="0"/>
+                      <w:numId w:val="10"/>
+                    </w:numPr>
+                    <w:rPr>
+                      <w:rFonts w:ascii="Times New Roman" w:hAnsi="Times New Roman" w:cs="Times New Roman"/>
+                      <w:sz w:val="24"/>
+                      <w:szCs w:val="24"/>
+                    </w:rPr>
+                  </w:pPr>
+                  <w:r>
+                    <w:rPr>
+                      <w:rFonts w:ascii="Times New Roman" w:hAnsi="Times New Roman" w:cs="Times New Roman"/>
+                      <w:sz w:val="24"/>
+                      <w:szCs w:val="24"/>
+                    </w:rPr>
+                    <w:t>Fetch data from the response based on the inputted XPaths.</w:t>
+                  </w:r>
+                </w:p>
+                <w:p>
+                  <w:pPr>
+                    <w:pStyle w:val="ListParagraph"/>
+                    <w:numPr>
+                      <w:ilvl w:val="0"/>
+                      <w:numId w:val="10"/>
+                    </w:numPr>
+                    <w:rPr>
+                      <w:rFonts w:ascii="Times New Roman" w:hAnsi="Times New Roman" w:cs="Times New Roman"/>
+                      <w:sz w:val="24"/>
+                      <w:szCs w:val="24"/>
+                    </w:rPr>
+                  </w:pPr>
+                  <w:r>
+                    <w:rPr>
+                      <w:rFonts w:ascii="Times New Roman" w:hAnsi="Times New Roman" w:cs="Times New Roman"/>
+                      <w:sz w:val="24"/>
+                      <w:szCs w:val="24"/>
+                    </w:rPr>
+                    <w:t>Validate data [Exception 1].</w:t>
+                  </w:r>
+                </w:p>
+                <w:p>
+                  <w:pPr>
+                    <w:pStyle w:val="ListParagraph"/>
+                    <w:numPr>
+                      <w:ilvl w:val="0"/>
+                      <w:numId w:val="10"/>
+                    </w:numPr>
+                    <w:rPr>
+                      <w:rFonts w:ascii="Times New Roman" w:hAnsi="Times New Roman" w:cs="Times New Roman"/>
+                      <w:sz w:val="24"/>
+                      <w:szCs w:val="24"/>
+                    </w:rPr>
+                  </w:pPr>
+                  <w:r>
+                    <w:rPr>
+                      <w:rFonts w:ascii="Times New Roman" w:hAnsi="Times New Roman" w:cs="Times New Roman"/>
+                      <w:sz w:val="24"/>
+                      <w:szCs w:val="24"/>
+                    </w:rPr>
+                    <w:t>If data is valid, insert to database [Alternative 1].</w:t>
+                  </w:r>
+                </w:p>
+                <w:p>
+                  <w:pPr>
+                    <w:pStyle w:val="ListParagraph"/>
+                    <w:numPr>
+                      <w:ilvl w:val="0"/>
+                      <w:numId w:val="10"/>
+                    </w:numPr>
+                    <w:rPr>
+                      <w:rFonts w:ascii="Times New Roman" w:hAnsi="Times New Roman" w:cs="Times New Roman"/>
+                      <w:sz w:val="24"/>
+                      <w:szCs w:val="24"/>
+                    </w:rPr>
+                  </w:pPr>
+                  <w:r>
+                    <w:rPr>
+                      <w:rFonts w:ascii="Times New Roman" w:hAnsi="Times New Roman" w:cs="Times New Roman"/>
+                      <w:sz w:val="24"/>
+                      <w:szCs w:val="24"/>
+                    </w:rPr>
+                    <w:t>Generate log file.</w:t>
+                  </w:r>
+                </w:p>
+              </w:tc>
+            </w:tr>
+          </w:tbl>
+          <w:p>
+            <w:pPr>
+              <w:rPr>
+                <w:rFonts w:ascii="Times New Roman" w:hAnsi="Times New Roman" w:cs="Times New Roman"/>
+                <w:b/>
+                <w:sz w:val="24"/>
+                <w:szCs w:val="24"/>
+              </w:rPr>
+            </w:pPr>
+          </w:p>
+          <w:p>
+            <w:pPr>
+              <w:rPr>
+                <w:rFonts w:ascii="Times New Roman" w:hAnsi="Times New Roman" w:cs="Times New Roman"/>
+                <w:sz w:val="24"/>
+                <w:szCs w:val="24"/>
+                <w:highlight w:val="yellow"/>
+              </w:rPr>
+            </w:pPr>
+            <w:r>
+              <w:rPr>
+                <w:rFonts w:ascii="Times New Roman" w:hAnsi="Times New Roman" w:cs="Times New Roman"/>
+                <w:b/>
+                <w:sz w:val="24"/>
+                <w:szCs w:val="24"/>
+              </w:rPr>
+              <w:t>Alternative Scenario:</w:t>
+            </w:r>
+            <w:r>
+              <w:rPr>
+                <w:rFonts w:ascii="Times New Roman" w:hAnsi="Times New Roman" w:cs="Times New Roman"/>
+                <w:sz w:val="24"/>
+                <w:szCs w:val="24"/>
+              </w:rPr>
+              <w:t xml:space="preserve"> </w:t>
+            </w:r>
+          </w:p>
+          <w:tbl>
+            <w:tblPr>
+              <w:tblStyle w:val="TableGrid"/>
+              <w:tblW w:w="0" w:type="auto"/>
+              <w:tblLayout w:type="fixed"/>
+              <w:tblLook w:val="04A0" w:firstRow="1" w:lastRow="0" w:firstColumn="1" w:lastColumn="0" w:noHBand="0" w:noVBand="1"/>
+            </w:tblPr>
+            <w:tblGrid>
+              <w:gridCol w:w="690"/>
+              <w:gridCol w:w="3780"/>
+              <w:gridCol w:w="4213"/>
+            </w:tblGrid>
+            <w:tr>
+              <w:tc>
+                <w:tcPr>
+                  <w:tcW w:w="690" w:type="dxa"/>
+                  <w:shd w:val="clear" w:color="auto" w:fill="D9D9D9" w:themeFill="background1" w:themeFillShade="D9"/>
+                </w:tcPr>
+                <w:p>
+                  <w:pPr>
+                    <w:jc w:val="center"/>
+                    <w:rPr>
+                      <w:rFonts w:ascii="Times New Roman" w:hAnsi="Times New Roman" w:cs="Times New Roman"/>
+                      <w:sz w:val="24"/>
+                      <w:szCs w:val="24"/>
+                    </w:rPr>
+                  </w:pPr>
+                  <w:r>
+                    <w:rPr>
+                      <w:rFonts w:ascii="Times New Roman" w:hAnsi="Times New Roman" w:cs="Times New Roman"/>
+                      <w:sz w:val="24"/>
+                      <w:szCs w:val="24"/>
+                    </w:rPr>
+                    <w:t>Step</w:t>
+                  </w:r>
+                </w:p>
+              </w:tc>
+              <w:tc>
+                <w:tcPr>
+                  <w:tcW w:w="3780" w:type="dxa"/>
+                  <w:shd w:val="clear" w:color="auto" w:fill="D9D9D9" w:themeFill="background1" w:themeFillShade="D9"/>
+                </w:tcPr>
+                <w:p>
+                  <w:pPr>
+                    <w:jc w:val="center"/>
+                    <w:rPr>
+                      <w:rFonts w:ascii="Times New Roman" w:hAnsi="Times New Roman" w:cs="Times New Roman"/>
+                      <w:sz w:val="24"/>
+                      <w:szCs w:val="24"/>
+                    </w:rPr>
+                  </w:pPr>
+                  <w:r>
+                    <w:rPr>
+                      <w:rFonts w:ascii="Times New Roman" w:hAnsi="Times New Roman" w:cs="Times New Roman"/>
+                      <w:sz w:val="24"/>
+                      <w:szCs w:val="24"/>
+                    </w:rPr>
+                    <w:t>Actor Action</w:t>
+                  </w:r>
+                </w:p>
+              </w:tc>
+              <w:tc>
+                <w:tcPr>
+                  <w:tcW w:w="4213" w:type="dxa"/>
+                  <w:shd w:val="clear" w:color="auto" w:fill="D9D9D9" w:themeFill="background1" w:themeFillShade="D9"/>
+                </w:tcPr>
+                <w:p>
+                  <w:pPr>
+                    <w:jc w:val="center"/>
+                    <w:rPr>
+                      <w:rFonts w:ascii="Times New Roman" w:hAnsi="Times New Roman" w:cs="Times New Roman"/>
+                      <w:sz w:val="24"/>
+                      <w:szCs w:val="24"/>
+                    </w:rPr>
+                  </w:pPr>
+                  <w:r>
+                    <w:rPr>
+                      <w:rFonts w:ascii="Times New Roman" w:hAnsi="Times New Roman" w:cs="Times New Roman"/>
+                      <w:sz w:val="24"/>
+                      <w:szCs w:val="24"/>
+                    </w:rPr>
+                    <w:t>System Response</w:t>
+                  </w:r>
+                </w:p>
+              </w:tc>
+            </w:tr>
+            <w:tr>
+              <w:tc>
+                <w:tcPr>
+                  <w:tcW w:w="690" w:type="dxa"/>
+                </w:tcPr>
+                <w:p>
+                  <w:pPr>
+                    <w:jc w:val="center"/>
+                    <w:rPr>
+                      <w:rFonts w:ascii="Times New Roman" w:hAnsi="Times New Roman" w:cs="Times New Roman"/>
+                      <w:sz w:val="24"/>
+                      <w:szCs w:val="24"/>
+                    </w:rPr>
+                  </w:pPr>
+                  <w:r>
+                    <w:rPr>
+                      <w:rFonts w:ascii="Times New Roman" w:hAnsi="Times New Roman" w:cs="Times New Roman"/>
+                      <w:sz w:val="24"/>
+                      <w:szCs w:val="24"/>
+                    </w:rPr>
+                    <w:t>1</w:t>
+                  </w:r>
+                </w:p>
+              </w:tc>
+              <w:tc>
+                <w:tcPr>
+                  <w:tcW w:w="3780" w:type="dxa"/>
+                </w:tcPr>
+                <w:p>
+                  <w:pPr>
+                    <w:rPr>
+                      <w:rFonts w:ascii="Times New Roman" w:hAnsi="Times New Roman" w:cs="Times New Roman"/>
+                      <w:sz w:val="24"/>
+                      <w:szCs w:val="24"/>
+                    </w:rPr>
+                  </w:pPr>
+                  <w:r>
+                    <w:rPr>
+                      <w:rFonts w:ascii="Times New Roman" w:hAnsi="Times New Roman" w:cs="Times New Roman"/>
+                      <w:sz w:val="24"/>
+                      <w:szCs w:val="24"/>
+                    </w:rPr>
+                    <w:t>Server checks the current time. If it hits configured time, parse process starts.</w:t>
+                  </w:r>
+                </w:p>
+              </w:tc>
+              <w:tc>
+                <w:tcPr>
+                  <w:tcW w:w="4213" w:type="dxa"/>
+                </w:tcPr>
+                <w:p>
+                  <w:pPr>
+                    <w:rPr>
+                      <w:rFonts w:ascii="Times New Roman" w:hAnsi="Times New Roman" w:cs="Times New Roman"/>
+                      <w:sz w:val="24"/>
+                      <w:szCs w:val="24"/>
+                    </w:rPr>
+                  </w:pPr>
+                </w:p>
+                <w:p>
+                  <w:pPr>
+                    <w:rPr>
+                      <w:rFonts w:ascii="Times New Roman" w:hAnsi="Times New Roman" w:cs="Times New Roman"/>
+                      <w:sz w:val="24"/>
+                      <w:szCs w:val="24"/>
+                    </w:rPr>
+                  </w:pPr>
+                </w:p>
+                <w:p>
+                  <w:pPr>
+                    <w:rPr>
+                      <w:rFonts w:ascii="Times New Roman" w:hAnsi="Times New Roman" w:cs="Times New Roman"/>
+                      <w:sz w:val="24"/>
+                      <w:szCs w:val="24"/>
+                    </w:rPr>
+                  </w:pPr>
+                </w:p>
+                <w:p>
+                  <w:pPr>
+                    <w:pStyle w:val="ListParagraph"/>
+                    <w:numPr>
+                      <w:ilvl w:val="0"/>
+                      <w:numId w:val="10"/>
+                    </w:numPr>
+                    <w:rPr>
+                      <w:rFonts w:ascii="Times New Roman" w:hAnsi="Times New Roman" w:cs="Times New Roman"/>
+                      <w:sz w:val="24"/>
+                      <w:szCs w:val="24"/>
+                    </w:rPr>
+                  </w:pPr>
+                  <w:r>
+                    <w:rPr>
+                      <w:rFonts w:ascii="Times New Roman" w:hAnsi="Times New Roman" w:cs="Times New Roman"/>
+                      <w:sz w:val="24"/>
+                      <w:szCs w:val="24"/>
+                    </w:rPr>
+                    <w:t>If fetched product is already in the database, update its information.</w:t>
+                  </w:r>
+                </w:p>
+                <w:p>
+                  <w:pPr>
+                    <w:pStyle w:val="ListParagraph"/>
+                    <w:numPr>
+                      <w:ilvl w:val="0"/>
+                      <w:numId w:val="10"/>
+                    </w:numPr>
+                    <w:rPr>
+                      <w:rFonts w:ascii="Times New Roman" w:hAnsi="Times New Roman" w:cs="Times New Roman"/>
+                      <w:sz w:val="24"/>
+                      <w:szCs w:val="24"/>
+                    </w:rPr>
+                  </w:pPr>
+                  <w:r>
+                    <w:rPr>
+                      <w:rFonts w:ascii="Times New Roman" w:hAnsi="Times New Roman" w:cs="Times New Roman"/>
+                      <w:sz w:val="24"/>
+                      <w:szCs w:val="24"/>
+                    </w:rPr>
+                    <w:t>Generate log file.</w:t>
+                  </w:r>
+                </w:p>
+              </w:tc>
+            </w:tr>
+          </w:tbl>
+          <w:p>
+            <w:pPr>
+              <w:rPr>
+                <w:rFonts w:ascii="Times New Roman" w:hAnsi="Times New Roman" w:cs="Times New Roman"/>
+                <w:sz w:val="24"/>
+                <w:szCs w:val="24"/>
+                <w:lang w:val="en-US"/>
+              </w:rPr>
+            </w:pPr>
+          </w:p>
+          <w:p>
+            <w:pPr>
+              <w:rPr>
+                <w:rFonts w:ascii="Times New Roman" w:hAnsi="Times New Roman" w:cs="Times New Roman"/>
+                <w:sz w:val="24"/>
+                <w:szCs w:val="24"/>
+              </w:rPr>
+            </w:pPr>
+            <w:r>
+              <w:rPr>
+                <w:rFonts w:ascii="Times New Roman" w:hAnsi="Times New Roman" w:cs="Times New Roman"/>
+                <w:b/>
+                <w:sz w:val="24"/>
+                <w:szCs w:val="24"/>
+              </w:rPr>
+              <w:t xml:space="preserve">Exceptions: </w:t>
+            </w:r>
+          </w:p>
+          <w:tbl>
+            <w:tblPr>
+              <w:tblStyle w:val="TableGrid"/>
+              <w:tblW w:w="0" w:type="auto"/>
+              <w:tblLayout w:type="fixed"/>
+              <w:tblLook w:val="04A0" w:firstRow="1" w:lastRow="0" w:firstColumn="1" w:lastColumn="0" w:noHBand="0" w:noVBand="1"/>
+            </w:tblPr>
+            <w:tblGrid>
+              <w:gridCol w:w="985"/>
+              <w:gridCol w:w="3780"/>
+              <w:gridCol w:w="4008"/>
+            </w:tblGrid>
+            <w:tr>
+              <w:tc>
+                <w:tcPr>
+                  <w:tcW w:w="985" w:type="dxa"/>
+                  <w:shd w:val="clear" w:color="auto" w:fill="D9D9D9" w:themeFill="background1" w:themeFillShade="D9"/>
+                </w:tcPr>
+                <w:p>
+                  <w:pPr>
+                    <w:jc w:val="center"/>
+                    <w:rPr>
+                      <w:rFonts w:ascii="Times New Roman" w:hAnsi="Times New Roman" w:cs="Times New Roman"/>
+                      <w:sz w:val="24"/>
+                      <w:szCs w:val="24"/>
+                    </w:rPr>
+                  </w:pPr>
+                  <w:r>
+                    <w:rPr>
+                      <w:rFonts w:ascii="Times New Roman" w:hAnsi="Times New Roman" w:cs="Times New Roman"/>
+                      <w:sz w:val="24"/>
+                      <w:szCs w:val="24"/>
+                    </w:rPr>
+                    <w:t>No</w:t>
+                  </w:r>
+                </w:p>
+              </w:tc>
+              <w:tc>
+                <w:tcPr>
+                  <w:tcW w:w="3780" w:type="dxa"/>
+                  <w:shd w:val="clear" w:color="auto" w:fill="D9D9D9" w:themeFill="background1" w:themeFillShade="D9"/>
+                </w:tcPr>
+                <w:p>
+                  <w:pPr>
+                    <w:jc w:val="center"/>
+                    <w:rPr>
+                      <w:rFonts w:ascii="Times New Roman" w:hAnsi="Times New Roman" w:cs="Times New Roman"/>
+                      <w:sz w:val="24"/>
+                      <w:szCs w:val="24"/>
+                    </w:rPr>
+                  </w:pPr>
+                  <w:r>
+                    <w:rPr>
+                      <w:rFonts w:ascii="Times New Roman" w:hAnsi="Times New Roman" w:cs="Times New Roman"/>
+                      <w:sz w:val="24"/>
+                      <w:szCs w:val="24"/>
+                    </w:rPr>
+                    <w:t>Actor Action</w:t>
+                  </w:r>
+                </w:p>
+              </w:tc>
+              <w:tc>
+                <w:tcPr>
+                  <w:tcW w:w="4008" w:type="dxa"/>
+                  <w:shd w:val="clear" w:color="auto" w:fill="D9D9D9" w:themeFill="background1" w:themeFillShade="D9"/>
+                </w:tcPr>
+                <w:p>
+                  <w:pPr>
+                    <w:jc w:val="center"/>
+                    <w:rPr>
+                      <w:rFonts w:ascii="Times New Roman" w:hAnsi="Times New Roman" w:cs="Times New Roman"/>
+                      <w:sz w:val="24"/>
+                      <w:szCs w:val="24"/>
+                    </w:rPr>
+                  </w:pPr>
+                  <w:r>
+                    <w:rPr>
+                      <w:rFonts w:ascii="Times New Roman" w:hAnsi="Times New Roman" w:cs="Times New Roman"/>
+                      <w:sz w:val="24"/>
+                      <w:szCs w:val="24"/>
+                    </w:rPr>
+                    <w:t>System Response</w:t>
+                  </w:r>
+                </w:p>
+              </w:tc>
+            </w:tr>
+            <w:tr>
+              <w:tc>
+                <w:tcPr>
+                  <w:tcW w:w="985" w:type="dxa"/>
+                </w:tcPr>
+                <w:p>
+                  <w:pPr>
+                    <w:jc w:val="center"/>
+                    <w:rPr>
+                      <w:rFonts w:ascii="Times New Roman" w:hAnsi="Times New Roman" w:cs="Times New Roman"/>
+                      <w:sz w:val="24"/>
+                      <w:szCs w:val="24"/>
+                    </w:rPr>
+                  </w:pPr>
+                  <w:r>
+                    <w:rPr>
+                      <w:rFonts w:ascii="Times New Roman" w:hAnsi="Times New Roman" w:cs="Times New Roman"/>
+                      <w:sz w:val="24"/>
+                      <w:szCs w:val="24"/>
+                    </w:rPr>
+                    <w:t>1</w:t>
+                  </w:r>
+                </w:p>
+              </w:tc>
+              <w:tc>
+                <w:tcPr>
+                  <w:tcW w:w="3780" w:type="dxa"/>
+                </w:tcPr>
+                <w:p>
+                  <w:pPr>
+                    <w:rPr>
+                      <w:rFonts w:ascii="Times New Roman" w:hAnsi="Times New Roman" w:cs="Times New Roman"/>
+                      <w:sz w:val="24"/>
+                      <w:szCs w:val="24"/>
+                    </w:rPr>
+                  </w:pPr>
+                  <w:r>
+                    <w:rPr>
+                      <w:rFonts w:ascii="Times New Roman" w:hAnsi="Times New Roman" w:cs="Times New Roman"/>
+                      <w:sz w:val="24"/>
+                      <w:szCs w:val="24"/>
+                    </w:rPr>
+                    <w:t>Data is invalid.</w:t>
+                  </w:r>
+                </w:p>
+              </w:tc>
+              <w:tc>
+                <w:tcPr>
+                  <w:tcW w:w="4008" w:type="dxa"/>
+                </w:tcPr>
+                <w:p>
+                  <w:pPr>
+                    <w:pStyle w:val="ListParagraph"/>
+                    <w:numPr>
+                      <w:ilvl w:val="0"/>
+                      <w:numId w:val="10"/>
+                    </w:numPr>
+                    <w:rPr>
+                      <w:rFonts w:ascii="Times New Roman" w:hAnsi="Times New Roman" w:cs="Times New Roman"/>
+                      <w:sz w:val="24"/>
+                      <w:szCs w:val="24"/>
+                    </w:rPr>
+                  </w:pPr>
+                  <w:r>
+                    <w:rPr>
+                      <w:rFonts w:ascii="Times New Roman" w:hAnsi="Times New Roman" w:cs="Times New Roman"/>
+                      <w:sz w:val="24"/>
+                      <w:szCs w:val="24"/>
+                    </w:rPr>
+                    <w:t>Don’t insert to database.</w:t>
+                  </w:r>
+                </w:p>
+                <w:p>
+                  <w:pPr>
+                    <w:pStyle w:val="ListParagraph"/>
+                    <w:numPr>
+                      <w:ilvl w:val="0"/>
+                      <w:numId w:val="10"/>
+                    </w:numPr>
+                    <w:rPr>
+                      <w:rFonts w:ascii="Times New Roman" w:hAnsi="Times New Roman" w:cs="Times New Roman"/>
+                      <w:sz w:val="24"/>
+                      <w:szCs w:val="24"/>
+                    </w:rPr>
+                  </w:pPr>
+                  <w:bookmarkStart w:id="3" w:name="_GoBack"/>
+                  <w:bookmarkEnd w:id="3"/>
+                  <w:r>
+                    <w:rPr>
+                      <w:rFonts w:ascii="Times New Roman" w:hAnsi="Times New Roman" w:cs="Times New Roman"/>
+                      <w:sz w:val="24"/>
+                      <w:szCs w:val="24"/>
+                    </w:rPr>
+                    <w:t>Generate log file.</w:t>
+                  </w:r>
+                </w:p>
+              </w:tc>
+            </w:tr>
+          </w:tbl>
+          <w:p>
+            <w:pPr>
+              <w:rPr>
+                <w:rFonts w:ascii="Times New Roman" w:hAnsi="Times New Roman" w:cs="Times New Roman"/>
+                <w:b/>
+                <w:sz w:val="24"/>
+                <w:szCs w:val="24"/>
+              </w:rPr>
+            </w:pPr>
+          </w:p>
+          <w:p>
+            <w:pPr>
+              <w:rPr>
+                <w:rFonts w:ascii="Times New Roman" w:hAnsi="Times New Roman" w:cs="Times New Roman"/>
+                <w:sz w:val="24"/>
+                <w:szCs w:val="24"/>
+              </w:rPr>
+            </w:pPr>
+            <w:r>
+              <w:rPr>
+                <w:rFonts w:ascii="Times New Roman" w:hAnsi="Times New Roman" w:cs="Times New Roman"/>
+                <w:b/>
+                <w:sz w:val="24"/>
+                <w:szCs w:val="24"/>
+              </w:rPr>
+              <w:t>Relation</w:t>
+            </w:r>
+            <w:r>
+              <w:rPr>
+                <w:rFonts w:ascii="Times New Roman" w:hAnsi="Times New Roman" w:cs="Times New Roman"/>
+                <w:b/>
+                <w:sz w:val="24"/>
+                <w:szCs w:val="24"/>
+              </w:rPr>
+              <w:t>ships: N/A</w:t>
+            </w:r>
+          </w:p>
+          <w:p>
+            <w:pPr>
+              <w:keepNext/>
+              <w:rPr>
+                <w:rFonts w:ascii="Times New Roman" w:hAnsi="Times New Roman" w:cs="Times New Roman"/>
+                <w:sz w:val="24"/>
+                <w:szCs w:val="24"/>
+              </w:rPr>
+            </w:pPr>
+            <w:r>
+              <w:rPr>
+                <w:rFonts w:ascii="Times New Roman" w:hAnsi="Times New Roman" w:cs="Times New Roman"/>
+                <w:b/>
+                <w:sz w:val="24"/>
+                <w:szCs w:val="24"/>
+              </w:rPr>
+              <w:t>Business Rules:</w:t>
+            </w:r>
+            <w:r>
+              <w:rPr>
+                <w:rFonts w:ascii="Times New Roman" w:hAnsi="Times New Roman" w:cs="Times New Roman"/>
+                <w:sz w:val="24"/>
+                <w:szCs w:val="24"/>
+              </w:rPr>
+              <w:t xml:space="preserve"> </w:t>
+            </w:r>
+          </w:p>
+          <w:p>
+            <w:pPr>
+              <w:pStyle w:val="ListParagraph"/>
+              <w:keepNext/>
+              <w:numPr>
+                <w:ilvl w:val="0"/>
+                <w:numId w:val="8"/>
+              </w:numPr>
+              <w:rPr>
+                <w:rFonts w:ascii="Times New Roman" w:hAnsi="Times New Roman" w:cs="Times New Roman"/>
+                <w:sz w:val="24"/>
+                <w:szCs w:val="24"/>
+              </w:rPr>
+            </w:pPr>
+            <w:r>
+              <w:rPr>
+                <w:rFonts w:ascii="Times New Roman" w:hAnsi="Times New Roman" w:cs="Times New Roman"/>
+                <w:sz w:val="24"/>
+                <w:szCs w:val="24"/>
+              </w:rPr>
+              <w:lastRenderedPageBreak/>
+              <w:t>All required information has been verified before update to database.</w:t>
+            </w:r>
+          </w:p>
+        </w:tc>
+      </w:tr>
+    </w:tbl>
     <w:p>
       <w:pPr>
         <w:rPr>
@@ -7918,16 +10576,17 @@
   <w:abstractNum w:abstractNumId="4">
     <w:nsid w:val="03C37645"/>
     <w:multiLevelType w:val="hybridMultilevel"/>
-    <w:tmpl w:val="297E4B96"/>
-    <w:lvl w:ilvl="0" w:tplc="89DC387C">
-      <w:numFmt w:val="bullet"/>
-      <w:lvlText w:val="-"/>
+    <w:tmpl w:val="EDF42798"/>
+    <w:lvl w:ilvl="0" w:tplc="04090005">
+      <w:start w:val="1"/>
+      <w:numFmt w:val="bullet"/>
+      <w:lvlText w:val=""/>
       <w:lvlJc w:val="left"/>
       <w:pPr>
         <w:ind w:left="720" w:hanging="360"/>
       </w:pPr>
       <w:rPr>
-        <w:rFonts w:ascii="Calibri" w:eastAsiaTheme="minorEastAsia" w:hAnsi="Calibri" w:cs="Calibri" w:hint="default"/>
+        <w:rFonts w:ascii="Wingdings" w:hAnsi="Wingdings" w:hint="default"/>
       </w:rPr>
     </w:lvl>
     <w:lvl w:ilvl="1" w:tplc="9252C1EE">
@@ -9129,16 +11788,17 @@
   <w:abstractNum w:abstractNumId="15">
     <w:nsid w:val="471944B7"/>
     <w:multiLevelType w:val="hybridMultilevel"/>
-    <w:tmpl w:val="9A9CCE6C"/>
-    <w:lvl w:ilvl="0" w:tplc="89DC387C">
-      <w:numFmt w:val="bullet"/>
-      <w:lvlText w:val="-"/>
+    <w:tmpl w:val="17C2EEFC"/>
+    <w:lvl w:ilvl="0" w:tplc="04090005">
+      <w:start w:val="1"/>
+      <w:numFmt w:val="bullet"/>
+      <w:lvlText w:val=""/>
       <w:lvlJc w:val="left"/>
       <w:pPr>
         <w:ind w:left="720" w:hanging="360"/>
       </w:pPr>
       <w:rPr>
-        <w:rFonts w:ascii="Calibri" w:eastAsiaTheme="minorEastAsia" w:hAnsi="Calibri" w:cs="Calibri" w:hint="default"/>
+        <w:rFonts w:ascii="Wingdings" w:hAnsi="Wingdings" w:hint="default"/>
       </w:rPr>
     </w:lvl>
     <w:lvl w:ilvl="1" w:tplc="04090003" w:tentative="1">
@@ -11838,7 +14498,7 @@
 </file>
 
 <file path=customXml/itemProps1.xml><?xml version="1.0" encoding="utf-8"?>
-<ds:datastoreItem xmlns:ds="http://schemas.openxmlformats.org/officeDocument/2006/customXml" ds:itemID="{5774C602-0316-4053-BA73-719B68AA7EFD}">
+<ds:datastoreItem xmlns:ds="http://schemas.openxmlformats.org/officeDocument/2006/customXml" ds:itemID="{0E177AED-A77F-4BF2-B717-26B995B2ADB6}">
   <ds:schemaRefs>
     <ds:schemaRef ds:uri="http://schemas.openxmlformats.org/officeDocument/2006/bibliography"/>
   </ds:schemaRefs>

</xml_diff>